<commit_message>
B.D 5.0, Admin puede añadir membresia, Biografia WIP, Soporte WIP, Documentacion (diagramas, mapa de sitio y RACI)
</commit_message>
<xml_diff>
--- a/Documentos/carpeta general.docx
+++ b/Documentos/carpeta general.docx
@@ -4,6 +4,81 @@
   <w:body>
     <w:p>
       <w:pPr>
+        <w:tabs>
+          <w:tab w:val="left" w:pos="1134"/>
+          <w:tab w:val="left" w:pos="1276"/>
+          <w:tab w:val="left" w:pos="1418"/>
+        </w:tabs>
+        <w:jc w:val="center"/>
+        <w:rPr>
+          <w:sz w:val="32"/>
+          <w:szCs w:val="32"/>
+        </w:rPr>
+      </w:pPr>
+    </w:p>
+    <w:p>
+      <w:pPr>
+        <w:tabs>
+          <w:tab w:val="left" w:pos="1134"/>
+          <w:tab w:val="left" w:pos="1276"/>
+          <w:tab w:val="left" w:pos="1418"/>
+        </w:tabs>
+        <w:jc w:val="center"/>
+        <w:rPr>
+          <w:sz w:val="32"/>
+          <w:szCs w:val="32"/>
+        </w:rPr>
+      </w:pPr>
+    </w:p>
+    <w:p>
+      <w:pPr>
+        <w:tabs>
+          <w:tab w:val="left" w:pos="1134"/>
+          <w:tab w:val="left" w:pos="1276"/>
+          <w:tab w:val="left" w:pos="1418"/>
+        </w:tabs>
+        <w:jc w:val="center"/>
+        <w:rPr>
+          <w:sz w:val="32"/>
+          <w:szCs w:val="32"/>
+        </w:rPr>
+      </w:pPr>
+    </w:p>
+    <w:p>
+      <w:pPr>
+        <w:tabs>
+          <w:tab w:val="left" w:pos="1134"/>
+          <w:tab w:val="left" w:pos="1276"/>
+          <w:tab w:val="left" w:pos="1418"/>
+        </w:tabs>
+        <w:jc w:val="center"/>
+        <w:rPr>
+          <w:sz w:val="32"/>
+          <w:szCs w:val="32"/>
+        </w:rPr>
+      </w:pPr>
+    </w:p>
+    <w:p>
+      <w:pPr>
+        <w:tabs>
+          <w:tab w:val="left" w:pos="1134"/>
+          <w:tab w:val="left" w:pos="1276"/>
+          <w:tab w:val="left" w:pos="1418"/>
+        </w:tabs>
+        <w:jc w:val="center"/>
+        <w:rPr>
+          <w:sz w:val="32"/>
+          <w:szCs w:val="32"/>
+        </w:rPr>
+      </w:pPr>
+    </w:p>
+    <w:p>
+      <w:pPr>
+        <w:tabs>
+          <w:tab w:val="left" w:pos="1134"/>
+          <w:tab w:val="left" w:pos="1276"/>
+          <w:tab w:val="left" w:pos="1418"/>
+        </w:tabs>
         <w:jc w:val="center"/>
         <w:rPr>
           <w:sz w:val="32"/>
@@ -28,23 +103,13 @@
           <w:szCs w:val="28"/>
         </w:rPr>
       </w:pPr>
-      <w:proofErr w:type="spellStart"/>
       <w:r>
         <w:rPr>
           <w:b/>
           <w:sz w:val="28"/>
           <w:szCs w:val="28"/>
         </w:rPr>
-        <w:t>Solymar</w:t>
-      </w:r>
-      <w:proofErr w:type="spellEnd"/>
-      <w:r>
-        <w:rPr>
-          <w:b/>
-          <w:sz w:val="28"/>
-          <w:szCs w:val="28"/>
-        </w:rPr>
-        <w:t xml:space="preserve"> norte</w:t>
+        <w:t>Solymar norte</w:t>
       </w:r>
     </w:p>
     <w:p>
@@ -113,6 +178,48 @@
         <w:spacing w:after="0"/>
         <w:jc w:val="right"/>
       </w:pPr>
+    </w:p>
+    <w:p>
+      <w:pPr>
+        <w:spacing w:after="0"/>
+        <w:jc w:val="right"/>
+      </w:pPr>
+    </w:p>
+    <w:p>
+      <w:pPr>
+        <w:spacing w:after="0"/>
+        <w:jc w:val="right"/>
+      </w:pPr>
+    </w:p>
+    <w:p>
+      <w:pPr>
+        <w:spacing w:after="0"/>
+        <w:jc w:val="right"/>
+      </w:pPr>
+    </w:p>
+    <w:p>
+      <w:pPr>
+        <w:spacing w:after="0"/>
+        <w:jc w:val="right"/>
+      </w:pPr>
+    </w:p>
+    <w:p>
+      <w:pPr>
+        <w:spacing w:after="0"/>
+        <w:jc w:val="right"/>
+      </w:pPr>
+    </w:p>
+    <w:p>
+      <w:pPr>
+        <w:spacing w:after="0"/>
+        <w:jc w:val="right"/>
+      </w:pPr>
+    </w:p>
+    <w:p>
+      <w:pPr>
+        <w:spacing w:after="0"/>
+        <w:jc w:val="right"/>
+      </w:pPr>
       <w:r>
         <w:t>Materias implicadas: sistemas operativos</w:t>
       </w:r>
@@ -187,75 +294,2355 @@
     <w:p/>
     <w:p/>
     <w:p/>
-    <w:p/>
-    <w:p/>
-    <w:p/>
-    <w:p/>
-    <w:p/>
-    <w:p/>
-    <w:p/>
-    <w:p/>
-    <w:p/>
-    <w:p/>
-    <w:p/>
-    <w:p>
-      <w:pPr>
-        <w:rPr>
-          <w:u w:val="single"/>
-        </w:rPr>
-      </w:pPr>
-      <w:r>
-        <w:rPr>
-          <w:u w:val="single"/>
-        </w:rPr>
-        <w:lastRenderedPageBreak/>
-        <w:t>Descripción del contexto</w:t>
-      </w:r>
-      <w:r>
-        <w:rPr>
-          <w:u w:val="single"/>
-        </w:rPr>
-        <w:t xml:space="preserve">  </w:t>
-      </w:r>
-    </w:p>
-    <w:p>
-      <w:pPr>
-        <w:rPr>
-          <w:u w:val="single"/>
-        </w:rPr>
-      </w:pPr>
-    </w:p>
-    <w:p>
-      <w:pPr>
-        <w:ind w:left="227"/>
-        <w:rPr>
-          <w:u w:val="single"/>
-        </w:rPr>
-      </w:pPr>
-      <w:r>
-        <w:rPr>
-          <w:u w:val="single"/>
-        </w:rPr>
-        <w:t>N</w:t>
+    <w:p>
+      <w:pPr>
+        <w:rPr>
+          <w:sz w:val="32"/>
+          <w:szCs w:val="32"/>
+        </w:rPr>
+      </w:pPr>
+    </w:p>
+    <w:p>
+      <w:pPr>
+        <w:jc w:val="center"/>
+        <w:rPr>
+          <w:rFonts w:ascii="Arial" w:hAnsi="Arial" w:cs="Arial"/>
+          <w:sz w:val="32"/>
+          <w:szCs w:val="32"/>
+          <w:u w:val="single"/>
+        </w:rPr>
+      </w:pPr>
+    </w:p>
+    <w:p>
+      <w:pPr>
+        <w:jc w:val="center"/>
+        <w:rPr>
+          <w:rFonts w:ascii="Arial" w:hAnsi="Arial" w:cs="Arial"/>
+          <w:sz w:val="32"/>
+          <w:szCs w:val="32"/>
+          <w:u w:val="single"/>
+        </w:rPr>
+      </w:pPr>
+    </w:p>
+    <w:p>
+      <w:pPr>
+        <w:jc w:val="center"/>
+        <w:rPr>
+          <w:rFonts w:ascii="Arial" w:hAnsi="Arial" w:cs="Arial"/>
+          <w:sz w:val="32"/>
+          <w:szCs w:val="32"/>
+          <w:u w:val="single"/>
+        </w:rPr>
+      </w:pPr>
+    </w:p>
+    <w:p>
+      <w:pPr>
+        <w:jc w:val="center"/>
+        <w:rPr>
+          <w:rFonts w:ascii="Arial" w:hAnsi="Arial" w:cs="Arial"/>
+          <w:sz w:val="32"/>
+          <w:szCs w:val="32"/>
+          <w:u w:val="single"/>
+        </w:rPr>
+      </w:pPr>
+    </w:p>
+    <w:p>
+      <w:pPr>
+        <w:jc w:val="center"/>
+        <w:rPr>
+          <w:rFonts w:ascii="Arial" w:hAnsi="Arial" w:cs="Arial"/>
+          <w:sz w:val="32"/>
+          <w:szCs w:val="32"/>
+          <w:u w:val="single"/>
+        </w:rPr>
+      </w:pPr>
+    </w:p>
+    <w:p>
+      <w:pPr>
+        <w:jc w:val="center"/>
+        <w:rPr>
+          <w:rFonts w:ascii="Arial" w:hAnsi="Arial" w:cs="Arial"/>
+          <w:sz w:val="32"/>
+          <w:szCs w:val="32"/>
+          <w:u w:val="single"/>
+        </w:rPr>
+      </w:pPr>
+    </w:p>
+    <w:p>
+      <w:pPr>
+        <w:jc w:val="center"/>
+        <w:rPr>
+          <w:rFonts w:ascii="Arial" w:hAnsi="Arial" w:cs="Arial"/>
+          <w:sz w:val="32"/>
+          <w:szCs w:val="32"/>
+          <w:u w:val="single"/>
+        </w:rPr>
+      </w:pPr>
+    </w:p>
+    <w:p>
+      <w:pPr>
+        <w:jc w:val="center"/>
+        <w:rPr>
+          <w:rFonts w:ascii="Arial" w:hAnsi="Arial" w:cs="Arial"/>
+          <w:sz w:val="32"/>
+          <w:szCs w:val="32"/>
+          <w:u w:val="single"/>
+        </w:rPr>
+      </w:pPr>
+    </w:p>
+    <w:p>
+      <w:pPr>
+        <w:jc w:val="center"/>
+        <w:rPr>
+          <w:rFonts w:ascii="Arial" w:hAnsi="Arial" w:cs="Arial"/>
+          <w:sz w:val="32"/>
+          <w:szCs w:val="32"/>
+          <w:u w:val="single"/>
+        </w:rPr>
+      </w:pPr>
+    </w:p>
+    <w:p>
+      <w:pPr>
+        <w:jc w:val="center"/>
+        <w:rPr>
+          <w:rFonts w:ascii="Arial" w:hAnsi="Arial" w:cs="Arial"/>
+          <w:sz w:val="32"/>
+          <w:szCs w:val="32"/>
+          <w:u w:val="single"/>
+        </w:rPr>
+      </w:pPr>
+    </w:p>
+    <w:p>
+      <w:pPr>
+        <w:jc w:val="center"/>
+        <w:rPr>
+          <w:rFonts w:ascii="Arial" w:hAnsi="Arial" w:cs="Arial"/>
+          <w:sz w:val="32"/>
+          <w:szCs w:val="32"/>
+          <w:u w:val="single"/>
+        </w:rPr>
+      </w:pPr>
+    </w:p>
+    <w:p>
+      <w:pPr>
+        <w:jc w:val="center"/>
+        <w:rPr>
+          <w:rFonts w:ascii="Arial" w:hAnsi="Arial" w:cs="Arial"/>
+          <w:sz w:val="32"/>
+          <w:szCs w:val="32"/>
+          <w:u w:val="single"/>
+        </w:rPr>
+      </w:pPr>
+    </w:p>
+    <w:p>
+      <w:pPr>
+        <w:jc w:val="center"/>
+        <w:rPr>
+          <w:rFonts w:ascii="Arial" w:hAnsi="Arial" w:cs="Arial"/>
+          <w:sz w:val="32"/>
+          <w:szCs w:val="32"/>
+          <w:u w:val="single"/>
+        </w:rPr>
+      </w:pPr>
+    </w:p>
+    <w:p>
+      <w:pPr>
+        <w:jc w:val="center"/>
+        <w:rPr>
+          <w:rFonts w:ascii="Arial" w:hAnsi="Arial" w:cs="Arial"/>
+          <w:sz w:val="32"/>
+          <w:szCs w:val="32"/>
+          <w:u w:val="single"/>
+        </w:rPr>
+      </w:pPr>
+    </w:p>
+    <w:p>
+      <w:pPr>
+        <w:jc w:val="center"/>
+        <w:rPr>
+          <w:rFonts w:ascii="Arial" w:hAnsi="Arial" w:cs="Arial"/>
+          <w:sz w:val="32"/>
+          <w:szCs w:val="32"/>
+          <w:u w:val="single"/>
+        </w:rPr>
+      </w:pPr>
+    </w:p>
+    <w:p>
+      <w:pPr>
+        <w:jc w:val="center"/>
+        <w:rPr>
+          <w:rFonts w:ascii="Arial" w:hAnsi="Arial" w:cs="Arial"/>
+          <w:sz w:val="32"/>
+          <w:szCs w:val="32"/>
+          <w:u w:val="single"/>
+        </w:rPr>
+      </w:pPr>
+    </w:p>
+    <w:p>
+      <w:pPr>
+        <w:jc w:val="center"/>
+        <w:rPr>
+          <w:rFonts w:ascii="Arial" w:hAnsi="Arial" w:cs="Arial"/>
+          <w:sz w:val="32"/>
+          <w:szCs w:val="32"/>
+          <w:u w:val="single"/>
+        </w:rPr>
+      </w:pPr>
+    </w:p>
+    <w:p>
+      <w:pPr>
+        <w:jc w:val="center"/>
+        <w:rPr>
+          <w:rFonts w:ascii="Arial" w:hAnsi="Arial" w:cs="Arial"/>
+          <w:sz w:val="32"/>
+          <w:szCs w:val="32"/>
+          <w:u w:val="single"/>
+        </w:rPr>
+      </w:pPr>
+    </w:p>
+    <w:p>
+      <w:pPr>
+        <w:jc w:val="center"/>
+        <w:rPr>
+          <w:rFonts w:ascii="Arial" w:hAnsi="Arial" w:cs="Arial"/>
+          <w:sz w:val="32"/>
+          <w:szCs w:val="32"/>
+          <w:u w:val="single"/>
+        </w:rPr>
+      </w:pPr>
+    </w:p>
+    <w:p>
+      <w:pPr>
+        <w:jc w:val="center"/>
+        <w:rPr>
+          <w:rFonts w:ascii="Arial" w:hAnsi="Arial" w:cs="Arial"/>
+          <w:sz w:val="32"/>
+          <w:szCs w:val="32"/>
+          <w:u w:val="single"/>
+        </w:rPr>
+      </w:pPr>
+    </w:p>
+    <w:p>
+      <w:pPr>
+        <w:jc w:val="center"/>
+        <w:rPr>
+          <w:rFonts w:ascii="Arial" w:hAnsi="Arial" w:cs="Arial"/>
+          <w:sz w:val="32"/>
+          <w:szCs w:val="32"/>
+          <w:u w:val="single"/>
+        </w:rPr>
+      </w:pPr>
+    </w:p>
+    <w:p>
+      <w:pPr>
+        <w:jc w:val="center"/>
+        <w:rPr>
+          <w:rFonts w:ascii="Arial" w:hAnsi="Arial" w:cs="Arial"/>
+          <w:sz w:val="32"/>
+          <w:szCs w:val="32"/>
+          <w:u w:val="single"/>
+        </w:rPr>
+      </w:pPr>
+    </w:p>
+    <w:p>
+      <w:pPr>
+        <w:jc w:val="center"/>
+        <w:rPr>
+          <w:rFonts w:ascii="Arial" w:hAnsi="Arial" w:cs="Arial"/>
+          <w:sz w:val="32"/>
+          <w:szCs w:val="32"/>
+          <w:u w:val="single"/>
+        </w:rPr>
+      </w:pPr>
+    </w:p>
+    <w:p>
+      <w:pPr>
+        <w:jc w:val="center"/>
+        <w:rPr>
+          <w:rFonts w:ascii="Arial" w:hAnsi="Arial" w:cs="Arial"/>
+          <w:sz w:val="32"/>
+          <w:szCs w:val="32"/>
+          <w:u w:val="single"/>
+        </w:rPr>
+      </w:pPr>
+    </w:p>
+    <w:p>
+      <w:pPr>
+        <w:jc w:val="center"/>
+        <w:rPr>
+          <w:rFonts w:ascii="Arial" w:hAnsi="Arial" w:cs="Arial"/>
+          <w:sz w:val="32"/>
+          <w:szCs w:val="32"/>
+          <w:u w:val="single"/>
+        </w:rPr>
+      </w:pPr>
+    </w:p>
+    <w:p>
+      <w:pPr>
+        <w:jc w:val="center"/>
+        <w:rPr>
+          <w:rFonts w:ascii="Arial" w:hAnsi="Arial" w:cs="Arial"/>
+          <w:sz w:val="32"/>
+          <w:szCs w:val="32"/>
+          <w:u w:val="single"/>
+        </w:rPr>
+      </w:pPr>
+      <w:proofErr w:type="gramStart"/>
+      <w:r>
+        <w:rPr>
+          <w:rFonts w:ascii="Arial" w:hAnsi="Arial" w:cs="Arial"/>
+          <w:sz w:val="32"/>
+          <w:szCs w:val="32"/>
+          <w:u w:val="single"/>
+        </w:rPr>
+        <w:t>introducción</w:t>
+      </w:r>
+      <w:proofErr w:type="gramEnd"/>
+    </w:p>
+    <w:p>
+      <w:pPr>
+        <w:rPr>
+          <w:rFonts w:ascii="Arial" w:hAnsi="Arial" w:cs="Arial"/>
+          <w:color w:val="24292F"/>
+          <w:sz w:val="18"/>
+          <w:szCs w:val="18"/>
+          <w:shd w:val="clear" w:color="auto" w:fill="FFFFFF"/>
+        </w:rPr>
+      </w:pPr>
+      <w:r>
+        <w:rPr>
+          <w:rFonts w:ascii="Arial" w:hAnsi="Arial" w:cs="Arial"/>
+          <w:color w:val="24292F"/>
+          <w:sz w:val="18"/>
+          <w:szCs w:val="18"/>
+          <w:shd w:val="clear" w:color="auto" w:fill="FFFFFF"/>
+        </w:rPr>
+        <w:t xml:space="preserve">   </w:t>
+      </w:r>
+      <w:r>
+        <w:rPr>
+          <w:rFonts w:ascii="Arial" w:hAnsi="Arial" w:cs="Arial"/>
+          <w:color w:val="24292F"/>
+          <w:sz w:val="18"/>
+          <w:szCs w:val="18"/>
+          <w:shd w:val="clear" w:color="auto" w:fill="FFFFFF"/>
+        </w:rPr>
+        <w:t xml:space="preserve">En Bit </w:t>
+      </w:r>
+      <w:proofErr w:type="spellStart"/>
+      <w:r>
+        <w:rPr>
+          <w:rFonts w:ascii="Arial" w:hAnsi="Arial" w:cs="Arial"/>
+          <w:color w:val="24292F"/>
+          <w:sz w:val="18"/>
+          <w:szCs w:val="18"/>
+          <w:shd w:val="clear" w:color="auto" w:fill="FFFFFF"/>
+        </w:rPr>
+        <w:t>By</w:t>
+      </w:r>
+      <w:proofErr w:type="spellEnd"/>
+      <w:r>
+        <w:rPr>
+          <w:rFonts w:ascii="Arial" w:hAnsi="Arial" w:cs="Arial"/>
+          <w:color w:val="24292F"/>
+          <w:sz w:val="18"/>
+          <w:szCs w:val="18"/>
+          <w:shd w:val="clear" w:color="auto" w:fill="FFFFFF"/>
+        </w:rPr>
+        <w:t xml:space="preserve"> Bit ofrecemos software asequible a empresas e individuos para</w:t>
+      </w:r>
+      <w:r>
+        <w:rPr>
+          <w:rFonts w:ascii="Arial" w:hAnsi="Arial" w:cs="Arial"/>
+          <w:color w:val="24292F"/>
+          <w:sz w:val="18"/>
+          <w:szCs w:val="18"/>
+          <w:shd w:val="clear" w:color="auto" w:fill="FFFFFF"/>
+        </w:rPr>
+        <w:t xml:space="preserve"> c</w:t>
+      </w:r>
+      <w:r>
+        <w:rPr>
+          <w:rFonts w:ascii="Arial" w:hAnsi="Arial" w:cs="Arial"/>
+          <w:color w:val="24292F"/>
+          <w:sz w:val="18"/>
+          <w:szCs w:val="18"/>
+          <w:shd w:val="clear" w:color="auto" w:fill="FFFFFF"/>
+        </w:rPr>
+        <w:t>rear una opción fácil y accesible al mercado informático regional, para así, aumentar el nivel general de competitividad latino americano Internacionalmente.</w:t>
+      </w:r>
+    </w:p>
+    <w:p>
+      <w:pPr>
+        <w:rPr>
+          <w:rFonts w:ascii="Arial" w:hAnsi="Arial" w:cs="Arial"/>
+          <w:b/>
+          <w:sz w:val="24"/>
+          <w:szCs w:val="24"/>
+          <w:u w:val="single"/>
+        </w:rPr>
+      </w:pPr>
+      <w:proofErr w:type="gramStart"/>
+      <w:r>
+        <w:rPr>
+          <w:rFonts w:ascii="Arial" w:hAnsi="Arial" w:cs="Arial"/>
+          <w:b/>
+          <w:sz w:val="24"/>
+          <w:szCs w:val="24"/>
+          <w:u w:val="single"/>
+        </w:rPr>
+        <w:t>nuestra</w:t>
+      </w:r>
+      <w:proofErr w:type="gramEnd"/>
+      <w:r>
+        <w:rPr>
+          <w:rFonts w:ascii="Arial" w:hAnsi="Arial" w:cs="Arial"/>
+          <w:b/>
+          <w:sz w:val="24"/>
+          <w:szCs w:val="24"/>
+          <w:u w:val="single"/>
+        </w:rPr>
+        <w:t xml:space="preserve"> visión:</w:t>
+      </w:r>
+    </w:p>
+    <w:p>
+      <w:pPr>
+        <w:rPr>
+          <w:rFonts w:ascii="Arial" w:hAnsi="Arial" w:cs="Arial"/>
+          <w:color w:val="24292F"/>
+          <w:sz w:val="18"/>
+          <w:szCs w:val="18"/>
+          <w:shd w:val="clear" w:color="auto" w:fill="FFFFFF"/>
+        </w:rPr>
+      </w:pPr>
+      <w:r>
+        <w:rPr>
+          <w:rFonts w:ascii="Arial" w:hAnsi="Arial" w:cs="Arial"/>
+          <w:color w:val="24292F"/>
+          <w:sz w:val="18"/>
+          <w:szCs w:val="18"/>
+          <w:shd w:val="clear" w:color="auto" w:fill="FFFFFF"/>
+        </w:rPr>
+        <w:t xml:space="preserve">   </w:t>
+      </w:r>
+      <w:r>
+        <w:rPr>
+          <w:rFonts w:ascii="Arial" w:hAnsi="Arial" w:cs="Arial"/>
+          <w:color w:val="24292F"/>
+          <w:sz w:val="18"/>
+          <w:szCs w:val="18"/>
+          <w:shd w:val="clear" w:color="auto" w:fill="FFFFFF"/>
+        </w:rPr>
+        <w:t xml:space="preserve">Queremos ser la empresa número uno en latino américa especializada en la producción de software, </w:t>
+      </w:r>
+      <w:proofErr w:type="spellStart"/>
+      <w:r>
+        <w:rPr>
+          <w:rFonts w:ascii="Arial" w:hAnsi="Arial" w:cs="Arial"/>
+          <w:color w:val="24292F"/>
+          <w:sz w:val="18"/>
+          <w:szCs w:val="18"/>
+          <w:shd w:val="clear" w:color="auto" w:fill="FFFFFF"/>
+        </w:rPr>
+        <w:t>paginas</w:t>
+      </w:r>
+      <w:proofErr w:type="spellEnd"/>
+      <w:r>
+        <w:rPr>
+          <w:rFonts w:ascii="Arial" w:hAnsi="Arial" w:cs="Arial"/>
+          <w:color w:val="24292F"/>
+          <w:sz w:val="18"/>
+          <w:szCs w:val="18"/>
+          <w:shd w:val="clear" w:color="auto" w:fill="FFFFFF"/>
+        </w:rPr>
+        <w:t xml:space="preserve"> web e </w:t>
+      </w:r>
+      <w:r>
+        <w:rPr>
+          <w:rFonts w:ascii="Arial" w:hAnsi="Arial" w:cs="Arial"/>
+          <w:color w:val="24292F"/>
+          <w:sz w:val="18"/>
+          <w:szCs w:val="18"/>
+          <w:shd w:val="clear" w:color="auto" w:fill="FFFFFF"/>
+        </w:rPr>
+        <w:t>informática</w:t>
+      </w:r>
+      <w:r>
+        <w:rPr>
+          <w:rFonts w:ascii="Arial" w:hAnsi="Arial" w:cs="Arial"/>
+          <w:color w:val="24292F"/>
+          <w:sz w:val="18"/>
+          <w:szCs w:val="18"/>
+          <w:shd w:val="clear" w:color="auto" w:fill="FFFFFF"/>
+        </w:rPr>
+        <w:t xml:space="preserve"> en general.</w:t>
+      </w:r>
+    </w:p>
+    <w:p>
+      <w:pPr>
+        <w:rPr>
+          <w:rFonts w:ascii="Arial" w:hAnsi="Arial" w:cs="Arial"/>
+          <w:b/>
+          <w:color w:val="24292F"/>
+          <w:sz w:val="24"/>
+          <w:szCs w:val="24"/>
+          <w:u w:val="single"/>
+          <w:shd w:val="clear" w:color="auto" w:fill="FFFFFF"/>
+        </w:rPr>
+      </w:pPr>
+      <w:proofErr w:type="gramStart"/>
+      <w:r>
+        <w:rPr>
+          <w:rFonts w:ascii="Arial" w:hAnsi="Arial" w:cs="Arial"/>
+          <w:b/>
+          <w:color w:val="24292F"/>
+          <w:sz w:val="24"/>
+          <w:szCs w:val="24"/>
+          <w:u w:val="single"/>
+          <w:shd w:val="clear" w:color="auto" w:fill="FFFFFF"/>
+        </w:rPr>
+        <w:t>objetivo</w:t>
+      </w:r>
+      <w:proofErr w:type="gramEnd"/>
+      <w:r>
+        <w:rPr>
+          <w:rFonts w:ascii="Arial" w:hAnsi="Arial" w:cs="Arial"/>
+          <w:b/>
+          <w:color w:val="24292F"/>
+          <w:sz w:val="24"/>
+          <w:szCs w:val="24"/>
+          <w:u w:val="single"/>
+          <w:shd w:val="clear" w:color="auto" w:fill="FFFFFF"/>
+        </w:rPr>
+        <w:t xml:space="preserve"> general:</w:t>
+      </w:r>
+    </w:p>
+    <w:p>
+      <w:pPr>
+        <w:pStyle w:val="NormalWeb"/>
+        <w:spacing w:before="0" w:beforeAutospacing="0" w:after="0" w:line="240" w:lineRule="auto"/>
+        <w:rPr>
+          <w:sz w:val="18"/>
+          <w:szCs w:val="18"/>
+        </w:rPr>
+      </w:pPr>
+      <w:r>
+        <w:rPr>
+          <w:rFonts w:ascii="Calibri" w:hAnsi="Calibri" w:cs="Calibri"/>
+          <w:sz w:val="18"/>
+          <w:szCs w:val="18"/>
+        </w:rPr>
+        <w:t xml:space="preserve">Crear una opción fácil y accesible al mercado informático regional, para así, aumentar el nivel general de competitividad latino americano </w:t>
+      </w:r>
+      <w:r>
+        <w:rPr>
+          <w:rStyle w:val="nfasis"/>
+          <w:rFonts w:ascii="Calibri" w:hAnsi="Calibri" w:cs="Calibri"/>
+          <w:i w:val="0"/>
+          <w:iCs w:val="0"/>
+          <w:sz w:val="18"/>
+          <w:szCs w:val="18"/>
+        </w:rPr>
+        <w:t>Internacionalmente.</w:t>
+      </w:r>
+    </w:p>
+    <w:p>
+      <w:pPr>
+        <w:spacing w:after="0"/>
+        <w:rPr>
+          <w:rFonts w:ascii="Arial" w:hAnsi="Arial" w:cs="Arial"/>
+          <w:color w:val="24292F"/>
+          <w:sz w:val="18"/>
+          <w:szCs w:val="18"/>
+          <w:shd w:val="clear" w:color="auto" w:fill="FFFFFF"/>
+        </w:rPr>
+      </w:pPr>
+    </w:p>
+    <w:p>
+      <w:pPr>
+        <w:rPr>
+          <w:rFonts w:ascii="Arial" w:hAnsi="Arial" w:cs="Arial"/>
+          <w:b/>
+          <w:sz w:val="24"/>
+          <w:szCs w:val="24"/>
+          <w:u w:val="single"/>
+        </w:rPr>
+      </w:pPr>
+      <w:proofErr w:type="gramStart"/>
+      <w:r>
+        <w:rPr>
+          <w:rFonts w:ascii="Arial" w:hAnsi="Arial" w:cs="Arial"/>
+          <w:b/>
+          <w:color w:val="24292F"/>
+          <w:sz w:val="24"/>
+          <w:szCs w:val="24"/>
+          <w:u w:val="single"/>
+          <w:shd w:val="clear" w:color="auto" w:fill="FFFFFF"/>
+        </w:rPr>
+        <w:t>objetivos</w:t>
+      </w:r>
+      <w:proofErr w:type="gramEnd"/>
+      <w:r>
+        <w:rPr>
+          <w:rFonts w:ascii="Arial" w:hAnsi="Arial" w:cs="Arial"/>
+          <w:b/>
+          <w:color w:val="24292F"/>
+          <w:sz w:val="24"/>
+          <w:szCs w:val="24"/>
+          <w:u w:val="single"/>
+          <w:shd w:val="clear" w:color="auto" w:fill="FFFFFF"/>
+        </w:rPr>
+        <w:t xml:space="preserve"> </w:t>
+      </w:r>
+      <w:r>
+        <w:rPr>
+          <w:rFonts w:ascii="Arial" w:hAnsi="Arial" w:cs="Arial"/>
+          <w:b/>
+          <w:color w:val="24292F"/>
+          <w:sz w:val="24"/>
+          <w:szCs w:val="24"/>
+          <w:u w:val="single"/>
+          <w:shd w:val="clear" w:color="auto" w:fill="FFFFFF"/>
+        </w:rPr>
+        <w:t>específicos</w:t>
+      </w:r>
+      <w:r>
+        <w:rPr>
+          <w:rFonts w:ascii="Arial" w:hAnsi="Arial" w:cs="Arial"/>
+          <w:b/>
+          <w:color w:val="24292F"/>
+          <w:sz w:val="24"/>
+          <w:szCs w:val="24"/>
+          <w:u w:val="single"/>
+          <w:shd w:val="clear" w:color="auto" w:fill="FFFFFF"/>
+        </w:rPr>
+        <w:t>:</w:t>
+      </w:r>
+    </w:p>
+    <w:p>
+      <w:pPr>
+        <w:spacing w:after="0"/>
+        <w:rPr>
+          <w:rFonts w:ascii="Arial" w:hAnsi="Arial" w:cs="Arial"/>
+          <w:b/>
+          <w:u w:val="single"/>
+        </w:rPr>
+      </w:pPr>
+      <w:r>
+        <w:rPr>
+          <w:rFonts w:ascii="Arial" w:hAnsi="Arial" w:cs="Arial"/>
+        </w:rPr>
+        <w:t>-</w:t>
+      </w:r>
+      <w:r>
+        <w:rPr>
+          <w:rFonts w:ascii="Arial" w:hAnsi="Arial" w:cs="Arial"/>
+          <w:color w:val="24292F"/>
+          <w:sz w:val="18"/>
+          <w:szCs w:val="18"/>
+          <w:shd w:val="clear" w:color="auto" w:fill="FFFFFF"/>
+        </w:rPr>
+        <w:t>Analizar el nivel base del mercado informático regional.</w:t>
+      </w:r>
+    </w:p>
+    <w:p>
+      <w:pPr>
+        <w:spacing w:after="0"/>
+        <w:rPr>
+          <w:rFonts w:ascii="Arial" w:hAnsi="Arial" w:cs="Arial"/>
+          <w:sz w:val="18"/>
+          <w:szCs w:val="18"/>
+        </w:rPr>
+      </w:pPr>
+      <w:r>
+        <w:rPr>
+          <w:rFonts w:ascii="Arial" w:hAnsi="Arial" w:cs="Arial"/>
+          <w:sz w:val="18"/>
+          <w:szCs w:val="18"/>
+        </w:rPr>
+        <w:t>-I</w:t>
+      </w:r>
+      <w:r>
+        <w:rPr>
+          <w:rFonts w:ascii="Arial" w:hAnsi="Arial" w:cs="Arial"/>
+          <w:sz w:val="18"/>
+          <w:szCs w:val="18"/>
+        </w:rPr>
+        <w:t xml:space="preserve">nvestigar la manera en la que podría </w:t>
+      </w:r>
+      <w:r>
+        <w:rPr>
+          <w:rFonts w:ascii="Arial" w:hAnsi="Arial" w:cs="Arial"/>
+          <w:sz w:val="18"/>
+          <w:szCs w:val="18"/>
+        </w:rPr>
+        <w:t>aumentar</w:t>
+      </w:r>
+      <w:r>
+        <w:rPr>
+          <w:rFonts w:ascii="Arial" w:hAnsi="Arial" w:cs="Arial"/>
+          <w:sz w:val="18"/>
+          <w:szCs w:val="18"/>
+        </w:rPr>
+        <w:t xml:space="preserve"> este nivel</w:t>
+      </w:r>
+      <w:r>
+        <w:rPr>
+          <w:rFonts w:ascii="Arial" w:hAnsi="Arial" w:cs="Arial"/>
+          <w:sz w:val="18"/>
+          <w:szCs w:val="18"/>
+        </w:rPr>
+        <w:t>.</w:t>
+      </w:r>
+    </w:p>
+    <w:p>
+      <w:pPr>
+        <w:spacing w:after="0"/>
+        <w:rPr>
+          <w:rFonts w:ascii="Arial" w:hAnsi="Arial" w:cs="Arial"/>
+          <w:sz w:val="18"/>
+          <w:szCs w:val="18"/>
+        </w:rPr>
+      </w:pPr>
+      <w:r>
+        <w:rPr>
+          <w:rFonts w:ascii="Arial" w:hAnsi="Arial" w:cs="Arial"/>
+          <w:sz w:val="18"/>
+          <w:szCs w:val="18"/>
+        </w:rPr>
+        <w:t>-C</w:t>
+      </w:r>
+      <w:r>
+        <w:rPr>
+          <w:rFonts w:ascii="Arial" w:hAnsi="Arial" w:cs="Arial"/>
+          <w:sz w:val="18"/>
+          <w:szCs w:val="18"/>
+        </w:rPr>
+        <w:t>on las investigaciones previas mejorar nuestra propia competitividad</w:t>
+      </w:r>
+      <w:r>
+        <w:rPr>
+          <w:rFonts w:ascii="Arial" w:hAnsi="Arial" w:cs="Arial"/>
+          <w:sz w:val="18"/>
+          <w:szCs w:val="18"/>
+        </w:rPr>
+        <w:t>.</w:t>
+      </w:r>
+    </w:p>
+    <w:p>
+      <w:pPr>
+        <w:spacing w:after="0"/>
+        <w:rPr>
+          <w:rFonts w:ascii="Arial" w:hAnsi="Arial" w:cs="Arial"/>
+          <w:sz w:val="18"/>
+          <w:szCs w:val="18"/>
+        </w:rPr>
+      </w:pPr>
+      <w:r>
+        <w:rPr>
+          <w:rFonts w:ascii="Arial" w:hAnsi="Arial" w:cs="Arial"/>
+          <w:sz w:val="18"/>
+          <w:szCs w:val="18"/>
+        </w:rPr>
+        <w:t>-A</w:t>
+      </w:r>
+      <w:r>
+        <w:rPr>
+          <w:rFonts w:ascii="Arial" w:hAnsi="Arial" w:cs="Arial"/>
+          <w:sz w:val="18"/>
+          <w:szCs w:val="18"/>
+        </w:rPr>
+        <w:t>umentar la competitividad nacional para luego la regional</w:t>
+      </w:r>
+      <w:r>
+        <w:rPr>
+          <w:rFonts w:ascii="Arial" w:hAnsi="Arial" w:cs="Arial"/>
+          <w:sz w:val="18"/>
+          <w:szCs w:val="18"/>
+        </w:rPr>
+        <w:t>.</w:t>
+      </w:r>
+    </w:p>
+    <w:p>
+      <w:pPr>
+        <w:spacing w:after="0"/>
+        <w:rPr>
+          <w:rFonts w:ascii="Arial" w:hAnsi="Arial" w:cs="Arial"/>
+          <w:sz w:val="18"/>
+          <w:szCs w:val="18"/>
+        </w:rPr>
+      </w:pPr>
+    </w:p>
+    <w:p>
+      <w:pPr>
+        <w:spacing w:after="0"/>
+        <w:rPr>
+          <w:rFonts w:ascii="Arial" w:hAnsi="Arial" w:cs="Arial"/>
+          <w:sz w:val="24"/>
+          <w:szCs w:val="24"/>
+        </w:rPr>
+      </w:pPr>
+      <w:proofErr w:type="gramStart"/>
+      <w:r>
+        <w:rPr>
+          <w:rFonts w:ascii="Arial" w:hAnsi="Arial" w:cs="Arial"/>
+          <w:b/>
+          <w:sz w:val="24"/>
+          <w:szCs w:val="24"/>
+          <w:u w:val="single"/>
+        </w:rPr>
+        <w:t>el</w:t>
+      </w:r>
+      <w:proofErr w:type="gramEnd"/>
+      <w:r>
+        <w:rPr>
+          <w:rFonts w:ascii="Arial" w:hAnsi="Arial" w:cs="Arial"/>
+          <w:b/>
+          <w:sz w:val="24"/>
+          <w:szCs w:val="24"/>
+          <w:u w:val="single"/>
+        </w:rPr>
+        <w:t xml:space="preserve"> </w:t>
+      </w:r>
+      <w:proofErr w:type="spellStart"/>
+      <w:r>
+        <w:rPr>
+          <w:rFonts w:ascii="Arial" w:hAnsi="Arial" w:cs="Arial"/>
+          <w:b/>
+          <w:sz w:val="24"/>
+          <w:szCs w:val="24"/>
+          <w:u w:val="single"/>
+        </w:rPr>
+        <w:t>por que</w:t>
+      </w:r>
+      <w:proofErr w:type="spellEnd"/>
+      <w:r>
+        <w:rPr>
+          <w:rFonts w:ascii="Arial" w:hAnsi="Arial" w:cs="Arial"/>
+          <w:b/>
+          <w:sz w:val="24"/>
+          <w:szCs w:val="24"/>
+          <w:u w:val="single"/>
+        </w:rPr>
+        <w:t xml:space="preserve"> del proyecto:</w:t>
+      </w:r>
+    </w:p>
+    <w:p>
+      <w:pPr>
+        <w:spacing w:after="0"/>
+        <w:rPr>
+          <w:rFonts w:ascii="Consolas" w:hAnsi="Consolas" w:cs="Consolas"/>
+          <w:color w:val="24292F"/>
+          <w:sz w:val="18"/>
+          <w:szCs w:val="18"/>
+          <w:shd w:val="clear" w:color="auto" w:fill="FFFFFF"/>
+        </w:rPr>
+      </w:pPr>
+      <w:r>
+        <w:rPr>
+          <w:rFonts w:ascii="Consolas" w:hAnsi="Consolas" w:cs="Consolas"/>
+          <w:color w:val="24292F"/>
+          <w:sz w:val="18"/>
+          <w:szCs w:val="18"/>
+          <w:shd w:val="clear" w:color="auto" w:fill="FFFFFF"/>
+        </w:rPr>
+        <w:t xml:space="preserve">El Inglés es uno de los lenguajes más importantes del mundo dado que es uno de los más hablados, por varios motivos como la gran expansión del imperio Británico, esparciendo su idioma. El Inglés es un idioma del este germánico originariamente hablado por los habitantes de la Inglaterra en principios del medievo. El lenguaje es influenciado por otros lenguajes germánicos, particularmente el “Viejo </w:t>
+      </w:r>
+      <w:r>
+        <w:rPr>
+          <w:rFonts w:ascii="Consolas" w:hAnsi="Consolas" w:cs="Consolas"/>
+          <w:color w:val="24292F"/>
+          <w:sz w:val="18"/>
+          <w:szCs w:val="18"/>
+          <w:shd w:val="clear" w:color="auto" w:fill="FFFFFF"/>
+        </w:rPr>
+        <w:t>Nórdico</w:t>
+      </w:r>
+      <w:r>
+        <w:rPr>
+          <w:rFonts w:ascii="Consolas" w:hAnsi="Consolas" w:cs="Consolas"/>
+          <w:color w:val="24292F"/>
+          <w:sz w:val="18"/>
+          <w:szCs w:val="18"/>
+          <w:shd w:val="clear" w:color="auto" w:fill="FFFFFF"/>
+        </w:rPr>
+        <w:t xml:space="preserve">” (un lenguaje del norte germánico), aunque también recibe influencias del latín y el francés. Este idioma específicamente en el rubro de la informática es especial, dado que todas las iniciativas, sean lenguajes de programación, como el propio internet, sistemas operativos, </w:t>
+      </w:r>
+      <w:r>
+        <w:rPr>
+          <w:rFonts w:ascii="Consolas" w:hAnsi="Consolas" w:cs="Consolas"/>
+          <w:color w:val="24292F"/>
+          <w:sz w:val="18"/>
+          <w:szCs w:val="18"/>
+          <w:shd w:val="clear" w:color="auto" w:fill="FFFFFF"/>
+        </w:rPr>
+        <w:t>etc.</w:t>
+      </w:r>
+      <w:r>
+        <w:rPr>
+          <w:rFonts w:ascii="Consolas" w:hAnsi="Consolas" w:cs="Consolas"/>
+          <w:color w:val="24292F"/>
+          <w:sz w:val="18"/>
+          <w:szCs w:val="18"/>
+          <w:shd w:val="clear" w:color="auto" w:fill="FFFFFF"/>
+        </w:rPr>
+        <w:t>, fueron inventado en países angloparlantes, lo cual, obviamente, lo harán en su lenguaje nativo, esto deja al Inglés como “</w:t>
+      </w:r>
+      <w:proofErr w:type="spellStart"/>
+      <w:r>
+        <w:rPr>
+          <w:rFonts w:ascii="Consolas" w:hAnsi="Consolas" w:cs="Consolas"/>
+          <w:color w:val="24292F"/>
+          <w:sz w:val="18"/>
+          <w:szCs w:val="18"/>
+          <w:shd w:val="clear" w:color="auto" w:fill="FFFFFF"/>
+        </w:rPr>
+        <w:t>lingua</w:t>
+      </w:r>
+      <w:proofErr w:type="spellEnd"/>
+      <w:r>
+        <w:rPr>
+          <w:rFonts w:ascii="Consolas" w:hAnsi="Consolas" w:cs="Consolas"/>
+          <w:color w:val="24292F"/>
+          <w:sz w:val="18"/>
+          <w:szCs w:val="18"/>
+          <w:shd w:val="clear" w:color="auto" w:fill="FFFFFF"/>
+        </w:rPr>
+        <w:t xml:space="preserve"> franca”, como por ejemplo podría ser el Griego en la Geometría. Por esto consideramos importante crear esta página como herramienta en la manutención del vocabulario apoyado por las instituciones y profesores correspondientes.</w:t>
+      </w:r>
+    </w:p>
+    <w:p>
+      <w:pPr>
+        <w:spacing w:after="0"/>
+        <w:rPr>
+          <w:rFonts w:ascii="Consolas" w:hAnsi="Consolas" w:cs="Consolas"/>
+          <w:color w:val="24292F"/>
+          <w:sz w:val="18"/>
+          <w:szCs w:val="18"/>
+          <w:shd w:val="clear" w:color="auto" w:fill="FFFFFF"/>
+        </w:rPr>
+      </w:pPr>
+    </w:p>
+    <w:p>
+      <w:pPr>
+        <w:spacing w:after="0"/>
+        <w:rPr>
+          <w:rFonts w:ascii="Consolas" w:hAnsi="Consolas" w:cs="Consolas"/>
+          <w:color w:val="24292F"/>
+          <w:sz w:val="18"/>
+          <w:szCs w:val="18"/>
+          <w:shd w:val="clear" w:color="auto" w:fill="FFFFFF"/>
+        </w:rPr>
+      </w:pPr>
+    </w:p>
+    <w:p>
+      <w:pPr>
+        <w:spacing w:after="0"/>
+        <w:jc w:val="center"/>
+        <w:rPr>
+          <w:rFonts w:ascii="Arial" w:hAnsi="Arial" w:cs="Arial"/>
+          <w:b/>
+          <w:sz w:val="32"/>
+          <w:szCs w:val="32"/>
+          <w:u w:val="single"/>
+        </w:rPr>
+      </w:pPr>
+    </w:p>
+    <w:p>
+      <w:pPr>
+        <w:spacing w:after="0"/>
+        <w:jc w:val="center"/>
+        <w:rPr>
+          <w:rFonts w:ascii="Arial" w:hAnsi="Arial" w:cs="Arial"/>
+          <w:b/>
+          <w:sz w:val="32"/>
+          <w:szCs w:val="32"/>
+          <w:u w:val="single"/>
+        </w:rPr>
+      </w:pPr>
+    </w:p>
+    <w:p>
+      <w:pPr>
+        <w:spacing w:after="0"/>
+        <w:jc w:val="center"/>
+        <w:rPr>
+          <w:rFonts w:ascii="Arial" w:hAnsi="Arial" w:cs="Arial"/>
+          <w:b/>
+          <w:sz w:val="32"/>
+          <w:szCs w:val="32"/>
+          <w:u w:val="single"/>
+        </w:rPr>
+      </w:pPr>
+    </w:p>
+    <w:p>
+      <w:pPr>
+        <w:spacing w:after="0"/>
+        <w:jc w:val="center"/>
+        <w:rPr>
+          <w:rFonts w:ascii="Arial" w:hAnsi="Arial" w:cs="Arial"/>
+          <w:b/>
+          <w:sz w:val="32"/>
+          <w:szCs w:val="32"/>
+          <w:u w:val="single"/>
+        </w:rPr>
+      </w:pPr>
+    </w:p>
+    <w:p>
+      <w:pPr>
+        <w:spacing w:after="0"/>
+        <w:jc w:val="center"/>
+        <w:rPr>
+          <w:rFonts w:ascii="Arial" w:hAnsi="Arial" w:cs="Arial"/>
+          <w:b/>
+          <w:sz w:val="32"/>
+          <w:szCs w:val="32"/>
+          <w:u w:val="single"/>
+        </w:rPr>
+      </w:pPr>
+    </w:p>
+    <w:p>
+      <w:pPr>
+        <w:spacing w:after="0"/>
+        <w:jc w:val="center"/>
+        <w:rPr>
+          <w:rFonts w:ascii="Arial" w:hAnsi="Arial" w:cs="Arial"/>
+          <w:b/>
+          <w:sz w:val="32"/>
+          <w:szCs w:val="32"/>
+          <w:u w:val="single"/>
+        </w:rPr>
+      </w:pPr>
+    </w:p>
+    <w:p>
+      <w:pPr>
+        <w:spacing w:after="0"/>
+        <w:jc w:val="center"/>
+        <w:rPr>
+          <w:rFonts w:ascii="Arial" w:hAnsi="Arial" w:cs="Arial"/>
+          <w:b/>
+          <w:sz w:val="32"/>
+          <w:szCs w:val="32"/>
+          <w:u w:val="single"/>
+        </w:rPr>
+      </w:pPr>
+    </w:p>
+    <w:p>
+      <w:pPr>
+        <w:spacing w:after="0"/>
+        <w:jc w:val="center"/>
+        <w:rPr>
+          <w:rFonts w:ascii="Arial" w:hAnsi="Arial" w:cs="Arial"/>
+          <w:b/>
+          <w:sz w:val="32"/>
+          <w:szCs w:val="32"/>
+          <w:u w:val="single"/>
+        </w:rPr>
+      </w:pPr>
+    </w:p>
+    <w:p>
+      <w:pPr>
+        <w:spacing w:after="0"/>
+        <w:jc w:val="center"/>
+        <w:rPr>
+          <w:rFonts w:ascii="Arial" w:hAnsi="Arial" w:cs="Arial"/>
+          <w:b/>
+          <w:sz w:val="32"/>
+          <w:szCs w:val="32"/>
+          <w:u w:val="single"/>
+        </w:rPr>
+      </w:pPr>
+    </w:p>
+    <w:p>
+      <w:pPr>
+        <w:spacing w:after="0"/>
+        <w:jc w:val="center"/>
+        <w:rPr>
+          <w:rFonts w:ascii="Arial" w:hAnsi="Arial" w:cs="Arial"/>
+          <w:b/>
+          <w:sz w:val="32"/>
+          <w:szCs w:val="32"/>
+          <w:u w:val="single"/>
+        </w:rPr>
+      </w:pPr>
+      <w:proofErr w:type="gramStart"/>
+      <w:r>
+        <w:rPr>
+          <w:rFonts w:ascii="Arial" w:hAnsi="Arial" w:cs="Arial"/>
+          <w:b/>
+          <w:sz w:val="32"/>
+          <w:szCs w:val="32"/>
+          <w:u w:val="single"/>
+        </w:rPr>
+        <w:t>gestión</w:t>
+      </w:r>
+      <w:proofErr w:type="gramEnd"/>
+      <w:r>
+        <w:rPr>
+          <w:rFonts w:ascii="Arial" w:hAnsi="Arial" w:cs="Arial"/>
+          <w:b/>
+          <w:sz w:val="32"/>
+          <w:szCs w:val="32"/>
+          <w:u w:val="single"/>
+        </w:rPr>
+        <w:t xml:space="preserve"> de proyecto:</w:t>
+      </w:r>
+    </w:p>
+    <w:p>
+      <w:pPr>
+        <w:spacing w:after="0"/>
+        <w:rPr>
+          <w:rFonts w:ascii="Arial" w:hAnsi="Arial" w:cs="Arial"/>
+          <w:b/>
+          <w:sz w:val="32"/>
+          <w:szCs w:val="32"/>
+          <w:u w:val="single"/>
+        </w:rPr>
+      </w:pPr>
+      <w:proofErr w:type="gramStart"/>
+      <w:r>
+        <w:rPr>
+          <w:rFonts w:ascii="Arial" w:hAnsi="Arial" w:cs="Arial"/>
+          <w:b/>
+          <w:sz w:val="32"/>
+          <w:szCs w:val="32"/>
+          <w:u w:val="single"/>
+        </w:rPr>
+        <w:t>etapas</w:t>
+      </w:r>
+      <w:proofErr w:type="gramEnd"/>
+      <w:r>
+        <w:rPr>
+          <w:rFonts w:ascii="Arial" w:hAnsi="Arial" w:cs="Arial"/>
+          <w:b/>
+          <w:sz w:val="32"/>
+          <w:szCs w:val="32"/>
+          <w:u w:val="single"/>
+        </w:rPr>
+        <w:t xml:space="preserve"> del proceso de desarrollo de software:</w:t>
+      </w:r>
+    </w:p>
+    <w:p>
+      <w:pPr>
+        <w:spacing w:after="0"/>
+        <w:rPr>
+          <w:rFonts w:ascii="Arial" w:hAnsi="Arial" w:cs="Arial"/>
+          <w:b/>
+          <w:sz w:val="28"/>
+          <w:szCs w:val="28"/>
+          <w:u w:val="single"/>
+        </w:rPr>
+      </w:pPr>
+      <w:proofErr w:type="gramStart"/>
+      <w:r>
+        <w:rPr>
+          <w:rFonts w:ascii="Arial" w:hAnsi="Arial" w:cs="Arial"/>
+          <w:b/>
+          <w:sz w:val="28"/>
+          <w:szCs w:val="28"/>
+          <w:u w:val="single"/>
+        </w:rPr>
+        <w:t>inicio</w:t>
+      </w:r>
+      <w:proofErr w:type="gramEnd"/>
+      <w:r>
+        <w:rPr>
+          <w:rFonts w:ascii="Arial" w:hAnsi="Arial" w:cs="Arial"/>
+          <w:b/>
+          <w:sz w:val="28"/>
+          <w:szCs w:val="28"/>
+          <w:u w:val="single"/>
+        </w:rPr>
+        <w:t>:</w:t>
+      </w:r>
+    </w:p>
+    <w:p>
+      <w:pPr>
+        <w:spacing w:after="0"/>
+        <w:rPr>
+          <w:rFonts w:ascii="Arial" w:hAnsi="Arial" w:cs="Arial"/>
+          <w:b/>
+          <w:u w:val="single"/>
+        </w:rPr>
+      </w:pPr>
+      <w:proofErr w:type="gramStart"/>
+      <w:r>
+        <w:rPr>
+          <w:rFonts w:ascii="Arial" w:hAnsi="Arial" w:cs="Arial"/>
+          <w:b/>
+          <w:u w:val="single"/>
+        </w:rPr>
+        <w:t>objetivos</w:t>
+      </w:r>
+      <w:proofErr w:type="gramEnd"/>
+      <w:r>
+        <w:rPr>
+          <w:rFonts w:ascii="Arial" w:hAnsi="Arial" w:cs="Arial"/>
+          <w:b/>
+          <w:u w:val="single"/>
+        </w:rPr>
+        <w:t xml:space="preserve"> del proyecto:</w:t>
+      </w:r>
+    </w:p>
+    <w:p>
+      <w:pPr>
+        <w:spacing w:after="0"/>
+        <w:rPr>
+          <w:rFonts w:ascii="Arial" w:hAnsi="Arial" w:cs="Arial"/>
+          <w:sz w:val="18"/>
+          <w:szCs w:val="18"/>
+        </w:rPr>
+      </w:pPr>
+      <w:r>
+        <w:rPr>
+          <w:rFonts w:ascii="Arial" w:hAnsi="Arial" w:cs="Arial"/>
+          <w:sz w:val="18"/>
+          <w:szCs w:val="18"/>
+        </w:rPr>
+        <w:t>Una página que sirva para aprender idiomas lo suficientemente dinámica como para agregar o remover idiomas.</w:t>
+      </w:r>
+    </w:p>
+    <w:p>
+      <w:pPr>
+        <w:spacing w:after="0"/>
+        <w:rPr>
+          <w:rFonts w:ascii="Arial" w:hAnsi="Arial" w:cs="Arial"/>
+          <w:b/>
+          <w:u w:val="single"/>
+        </w:rPr>
+      </w:pPr>
+      <w:proofErr w:type="gramStart"/>
+      <w:r>
+        <w:rPr>
+          <w:rFonts w:ascii="Arial" w:hAnsi="Arial" w:cs="Arial"/>
+          <w:b/>
+          <w:u w:val="single"/>
+        </w:rPr>
+        <w:t>alcance</w:t>
+      </w:r>
+      <w:proofErr w:type="gramEnd"/>
+      <w:r>
+        <w:rPr>
+          <w:rFonts w:ascii="Arial" w:hAnsi="Arial" w:cs="Arial"/>
+          <w:b/>
+          <w:u w:val="single"/>
+        </w:rPr>
+        <w:t xml:space="preserve"> del proyecto:</w:t>
+      </w:r>
+    </w:p>
+    <w:p>
+      <w:pPr>
+        <w:spacing w:after="0"/>
+        <w:rPr>
+          <w:rFonts w:ascii="Arial" w:hAnsi="Arial" w:cs="Arial"/>
+          <w:sz w:val="18"/>
+          <w:szCs w:val="18"/>
+        </w:rPr>
+      </w:pPr>
+      <w:r>
+        <w:rPr>
+          <w:rFonts w:ascii="Arial" w:hAnsi="Arial" w:cs="Arial"/>
+          <w:sz w:val="18"/>
+          <w:szCs w:val="18"/>
+        </w:rPr>
+        <w:t>E</w:t>
+      </w:r>
+      <w:r>
+        <w:rPr>
+          <w:rFonts w:ascii="Arial" w:hAnsi="Arial" w:cs="Arial"/>
+          <w:sz w:val="18"/>
+          <w:szCs w:val="18"/>
+        </w:rPr>
+        <w:t>s  una página de tutoría de inglés destinada a instituciones de aprendizaje de grado secundario o terciario</w:t>
+      </w:r>
+      <w:r>
+        <w:rPr>
+          <w:rFonts w:ascii="Arial" w:hAnsi="Arial" w:cs="Arial"/>
+          <w:sz w:val="18"/>
+          <w:szCs w:val="18"/>
+        </w:rPr>
+        <w:t xml:space="preserve"> en la cual habrán diferentes niveles se podrán crear distintos usuarios junto con unas membresías las cuales varían en precio y contenido la pagina cuenta con un sistema de </w:t>
+      </w:r>
+      <w:proofErr w:type="spellStart"/>
+      <w:r>
+        <w:rPr>
+          <w:rFonts w:ascii="Arial" w:hAnsi="Arial" w:cs="Arial"/>
+          <w:sz w:val="18"/>
+          <w:szCs w:val="18"/>
+        </w:rPr>
+        <w:t>flashcards</w:t>
+      </w:r>
+      <w:proofErr w:type="spellEnd"/>
+      <w:r>
+        <w:rPr>
+          <w:rFonts w:ascii="Arial" w:hAnsi="Arial" w:cs="Arial"/>
+          <w:sz w:val="18"/>
+          <w:szCs w:val="18"/>
+        </w:rPr>
+        <w:t xml:space="preserve"> junto con una prueba final todas con sus niveles (1,2 y 3)</w:t>
+      </w:r>
+      <w:r>
+        <w:rPr>
+          <w:rFonts w:ascii="Arial" w:hAnsi="Arial" w:cs="Arial"/>
+          <w:sz w:val="18"/>
+          <w:szCs w:val="18"/>
+        </w:rPr>
+        <w:t>.</w:t>
+      </w:r>
+    </w:p>
+    <w:p>
+      <w:pPr>
+        <w:spacing w:after="0"/>
+        <w:rPr>
+          <w:rFonts w:ascii="Arial" w:hAnsi="Arial" w:cs="Arial"/>
+          <w:sz w:val="18"/>
+          <w:szCs w:val="18"/>
+        </w:rPr>
+      </w:pPr>
+    </w:p>
+    <w:p>
+      <w:pPr>
+        <w:spacing w:after="0"/>
+        <w:rPr>
+          <w:rFonts w:ascii="Arial" w:hAnsi="Arial" w:cs="Arial"/>
+          <w:b/>
+          <w:u w:val="single"/>
+        </w:rPr>
+      </w:pPr>
+      <w:proofErr w:type="gramStart"/>
+      <w:r>
+        <w:rPr>
+          <w:rFonts w:ascii="Arial" w:hAnsi="Arial" w:cs="Arial"/>
+          <w:b/>
+          <w:u w:val="single"/>
+        </w:rPr>
+        <w:t>productos</w:t>
+      </w:r>
+      <w:proofErr w:type="gramEnd"/>
+      <w:r>
+        <w:rPr>
+          <w:rFonts w:ascii="Arial" w:hAnsi="Arial" w:cs="Arial"/>
+          <w:b/>
+          <w:u w:val="single"/>
+        </w:rPr>
+        <w:t xml:space="preserve"> entregables:</w:t>
+      </w:r>
+    </w:p>
+    <w:p>
+      <w:pPr>
+        <w:spacing w:after="0"/>
+        <w:rPr>
+          <w:rFonts w:ascii="Arial" w:hAnsi="Arial" w:cs="Arial"/>
+          <w:sz w:val="18"/>
+          <w:szCs w:val="18"/>
+        </w:rPr>
+      </w:pPr>
+      <w:r>
+        <w:rPr>
+          <w:rFonts w:ascii="Arial" w:hAnsi="Arial" w:cs="Arial"/>
+          <w:sz w:val="18"/>
+          <w:szCs w:val="18"/>
+        </w:rPr>
+        <w:t>La</w:t>
+      </w:r>
+      <w:r>
+        <w:rPr>
+          <w:rFonts w:ascii="Arial" w:hAnsi="Arial" w:cs="Arial"/>
+          <w:sz w:val="18"/>
+          <w:szCs w:val="18"/>
+        </w:rPr>
+        <w:t xml:space="preserve"> aplicación </w:t>
+      </w:r>
+      <w:r>
+        <w:rPr>
+          <w:rFonts w:ascii="Arial" w:hAnsi="Arial" w:cs="Arial"/>
+          <w:sz w:val="18"/>
+          <w:szCs w:val="18"/>
+        </w:rPr>
+        <w:t>web</w:t>
+      </w:r>
+      <w:r>
+        <w:rPr>
+          <w:rFonts w:ascii="Arial" w:hAnsi="Arial" w:cs="Arial"/>
+          <w:sz w:val="18"/>
+          <w:szCs w:val="18"/>
+        </w:rPr>
+        <w:t xml:space="preserve"> </w:t>
+      </w:r>
+    </w:p>
+    <w:p>
+      <w:pPr>
+        <w:spacing w:after="0"/>
+        <w:rPr>
+          <w:rFonts w:ascii="Arial" w:hAnsi="Arial" w:cs="Arial"/>
+          <w:sz w:val="18"/>
+          <w:szCs w:val="18"/>
+        </w:rPr>
+      </w:pPr>
+      <w:r>
+        <w:rPr>
+          <w:rFonts w:ascii="Arial" w:hAnsi="Arial" w:cs="Arial"/>
+          <w:sz w:val="18"/>
+          <w:szCs w:val="18"/>
+        </w:rPr>
+        <w:t>Documentación</w:t>
+      </w:r>
+      <w:r>
+        <w:rPr>
+          <w:rFonts w:ascii="Arial" w:hAnsi="Arial" w:cs="Arial"/>
+          <w:sz w:val="18"/>
+          <w:szCs w:val="18"/>
+        </w:rPr>
+        <w:t xml:space="preserve"> </w:t>
+      </w:r>
+    </w:p>
+    <w:p>
+      <w:pPr>
+        <w:spacing w:after="0"/>
+        <w:rPr>
+          <w:rFonts w:ascii="Arial" w:hAnsi="Arial" w:cs="Arial"/>
+          <w:sz w:val="18"/>
+          <w:szCs w:val="18"/>
+        </w:rPr>
+      </w:pPr>
+      <w:r>
+        <w:rPr>
+          <w:rFonts w:ascii="Arial" w:hAnsi="Arial" w:cs="Arial"/>
+          <w:sz w:val="18"/>
+          <w:szCs w:val="18"/>
+        </w:rPr>
+        <w:t>Instructivos</w:t>
+      </w:r>
+      <w:r>
+        <w:rPr>
+          <w:rFonts w:ascii="Arial" w:hAnsi="Arial" w:cs="Arial"/>
+          <w:sz w:val="18"/>
+          <w:szCs w:val="18"/>
+        </w:rPr>
+        <w:t xml:space="preserve"> </w:t>
+      </w:r>
+      <w:r>
+        <w:rPr>
+          <w:rFonts w:ascii="Arial" w:hAnsi="Arial" w:cs="Arial"/>
+          <w:sz w:val="18"/>
+          <w:szCs w:val="18"/>
+        </w:rPr>
+        <w:t>de usuario</w:t>
+      </w:r>
+    </w:p>
+    <w:p>
+      <w:pPr>
+        <w:spacing w:after="0"/>
+        <w:rPr>
+          <w:rFonts w:ascii="Arial" w:hAnsi="Arial" w:cs="Arial"/>
+          <w:sz w:val="18"/>
+          <w:szCs w:val="18"/>
+        </w:rPr>
+      </w:pPr>
+      <w:r>
+        <w:rPr>
+          <w:rFonts w:ascii="Arial" w:hAnsi="Arial" w:cs="Arial"/>
+          <w:sz w:val="18"/>
+          <w:szCs w:val="18"/>
+        </w:rPr>
+        <w:t>Base</w:t>
+      </w:r>
+      <w:r>
+        <w:rPr>
+          <w:rFonts w:ascii="Arial" w:hAnsi="Arial" w:cs="Arial"/>
+          <w:sz w:val="18"/>
+          <w:szCs w:val="18"/>
+        </w:rPr>
+        <w:t xml:space="preserve"> de datos</w:t>
+      </w:r>
+      <w:r>
+        <w:rPr>
+          <w:rFonts w:ascii="Arial" w:hAnsi="Arial" w:cs="Arial"/>
+          <w:sz w:val="18"/>
+          <w:szCs w:val="18"/>
+        </w:rPr>
+        <w:t xml:space="preserve"> </w:t>
+      </w:r>
+      <w:proofErr w:type="spellStart"/>
+      <w:r>
+        <w:rPr>
+          <w:rFonts w:ascii="Arial" w:hAnsi="Arial" w:cs="Arial"/>
+          <w:sz w:val="18"/>
+          <w:szCs w:val="18"/>
+        </w:rPr>
+        <w:t>mer</w:t>
+      </w:r>
+      <w:proofErr w:type="spellEnd"/>
+      <w:r>
+        <w:rPr>
+          <w:rFonts w:ascii="Arial" w:hAnsi="Arial" w:cs="Arial"/>
+          <w:sz w:val="18"/>
+          <w:szCs w:val="18"/>
+        </w:rPr>
+        <w:t xml:space="preserve"> </w:t>
+      </w:r>
+      <w:proofErr w:type="spellStart"/>
+      <w:r>
+        <w:rPr>
+          <w:rFonts w:ascii="Arial" w:hAnsi="Arial" w:cs="Arial"/>
+          <w:sz w:val="18"/>
+          <w:szCs w:val="18"/>
+        </w:rPr>
+        <w:t>dml</w:t>
+      </w:r>
+      <w:proofErr w:type="spellEnd"/>
+      <w:r>
+        <w:rPr>
+          <w:rFonts w:ascii="Arial" w:hAnsi="Arial" w:cs="Arial"/>
+          <w:sz w:val="18"/>
+          <w:szCs w:val="18"/>
+        </w:rPr>
+        <w:t xml:space="preserve"> y </w:t>
+      </w:r>
+      <w:proofErr w:type="spellStart"/>
+      <w:r>
+        <w:rPr>
+          <w:rFonts w:ascii="Arial" w:hAnsi="Arial" w:cs="Arial"/>
+          <w:sz w:val="18"/>
+          <w:szCs w:val="18"/>
+        </w:rPr>
+        <w:t>ddl</w:t>
+      </w:r>
+      <w:proofErr w:type="spellEnd"/>
+    </w:p>
+    <w:p>
+      <w:pPr>
+        <w:spacing w:after="0"/>
+        <w:rPr>
+          <w:rFonts w:ascii="Arial" w:hAnsi="Arial" w:cs="Arial"/>
+          <w:sz w:val="18"/>
+          <w:szCs w:val="18"/>
+        </w:rPr>
+      </w:pPr>
+      <w:r>
+        <w:rPr>
+          <w:rFonts w:ascii="Arial" w:hAnsi="Arial" w:cs="Arial"/>
+          <w:sz w:val="18"/>
+          <w:szCs w:val="18"/>
+        </w:rPr>
+        <w:t>E.R.S (diagramas de caso de uso, diagrama de páginas, diagrama de módulos, diccionario de datos.)</w:t>
+      </w:r>
+    </w:p>
+    <w:p>
+      <w:pPr>
+        <w:spacing w:after="0"/>
+        <w:rPr>
+          <w:rFonts w:ascii="Arial" w:hAnsi="Arial" w:cs="Arial"/>
+          <w:sz w:val="18"/>
+          <w:szCs w:val="18"/>
+        </w:rPr>
+      </w:pPr>
+      <w:proofErr w:type="gramStart"/>
+      <w:r>
+        <w:rPr>
+          <w:rFonts w:ascii="Arial" w:hAnsi="Arial" w:cs="Arial"/>
+          <w:sz w:val="18"/>
+          <w:szCs w:val="18"/>
+        </w:rPr>
+        <w:t>prototipo</w:t>
+      </w:r>
+      <w:proofErr w:type="gramEnd"/>
+    </w:p>
+    <w:p>
+      <w:pPr>
+        <w:spacing w:after="0"/>
+        <w:rPr>
+          <w:rFonts w:ascii="Arial" w:hAnsi="Arial" w:cs="Arial"/>
+          <w:b/>
+          <w:u w:val="single"/>
+        </w:rPr>
+      </w:pPr>
+      <w:proofErr w:type="gramStart"/>
+      <w:r>
+        <w:rPr>
+          <w:rFonts w:ascii="Arial" w:hAnsi="Arial" w:cs="Arial"/>
+          <w:b/>
+          <w:u w:val="single"/>
+        </w:rPr>
+        <w:t>criterios</w:t>
+      </w:r>
+      <w:proofErr w:type="gramEnd"/>
+      <w:r>
+        <w:rPr>
+          <w:rFonts w:ascii="Arial" w:hAnsi="Arial" w:cs="Arial"/>
+          <w:b/>
+          <w:u w:val="single"/>
+        </w:rPr>
+        <w:t xml:space="preserve"> de éxito o fracaso:</w:t>
+      </w:r>
+    </w:p>
+    <w:p>
+      <w:pPr>
+        <w:spacing w:after="0"/>
+        <w:rPr>
+          <w:rFonts w:ascii="Arial" w:hAnsi="Arial" w:cs="Arial"/>
+          <w:b/>
+          <w:u w:val="single"/>
+        </w:rPr>
+      </w:pPr>
+    </w:p>
+    <w:p>
+      <w:pPr>
+        <w:spacing w:after="0"/>
+        <w:rPr>
+          <w:rFonts w:ascii="Arial" w:hAnsi="Arial" w:cs="Arial"/>
+          <w:b/>
+          <w:u w:val="single"/>
+        </w:rPr>
+      </w:pPr>
+      <w:proofErr w:type="gramStart"/>
+      <w:r>
+        <w:rPr>
+          <w:rFonts w:ascii="Arial" w:hAnsi="Arial" w:cs="Arial"/>
+          <w:b/>
+          <w:u w:val="single"/>
+        </w:rPr>
+        <w:t>partes</w:t>
+      </w:r>
+      <w:proofErr w:type="gramEnd"/>
+      <w:r>
+        <w:rPr>
+          <w:rFonts w:ascii="Arial" w:hAnsi="Arial" w:cs="Arial"/>
+          <w:b/>
+          <w:u w:val="single"/>
+        </w:rPr>
+        <w:t xml:space="preserve"> interesadas:</w:t>
+      </w:r>
+    </w:p>
+    <w:p>
+      <w:pPr>
+        <w:spacing w:after="0"/>
+        <w:rPr>
+          <w:rFonts w:ascii="Arial" w:hAnsi="Arial" w:cs="Arial"/>
+          <w:sz w:val="18"/>
+          <w:szCs w:val="18"/>
+        </w:rPr>
+      </w:pPr>
+      <w:proofErr w:type="gramStart"/>
+      <w:r>
+        <w:rPr>
+          <w:rFonts w:ascii="Arial" w:hAnsi="Arial" w:cs="Arial"/>
+          <w:sz w:val="18"/>
+          <w:szCs w:val="18"/>
+        </w:rPr>
+        <w:t>el</w:t>
+      </w:r>
+      <w:proofErr w:type="gramEnd"/>
+      <w:r>
+        <w:rPr>
+          <w:rFonts w:ascii="Arial" w:hAnsi="Arial" w:cs="Arial"/>
+          <w:sz w:val="18"/>
+          <w:szCs w:val="18"/>
+        </w:rPr>
+        <w:t xml:space="preserve"> usuario</w:t>
+      </w:r>
+      <w:r>
+        <w:rPr>
+          <w:rFonts w:ascii="Arial" w:hAnsi="Arial" w:cs="Arial"/>
+          <w:sz w:val="18"/>
+          <w:szCs w:val="18"/>
+        </w:rPr>
+        <w:t xml:space="preserve"> </w:t>
+      </w:r>
+    </w:p>
+    <w:p>
+      <w:pPr>
+        <w:spacing w:after="0"/>
+        <w:rPr>
+          <w:rFonts w:ascii="Arial" w:hAnsi="Arial" w:cs="Arial"/>
+          <w:sz w:val="18"/>
+          <w:szCs w:val="18"/>
+        </w:rPr>
+      </w:pPr>
+      <w:proofErr w:type="gramStart"/>
+      <w:r>
+        <w:rPr>
+          <w:rFonts w:ascii="Arial" w:hAnsi="Arial" w:cs="Arial"/>
+          <w:sz w:val="18"/>
+          <w:szCs w:val="18"/>
+        </w:rPr>
+        <w:t>el</w:t>
+      </w:r>
+      <w:proofErr w:type="gramEnd"/>
+      <w:r>
+        <w:rPr>
+          <w:rFonts w:ascii="Arial" w:hAnsi="Arial" w:cs="Arial"/>
+          <w:sz w:val="18"/>
+          <w:szCs w:val="18"/>
+        </w:rPr>
+        <w:t xml:space="preserve"> cliente</w:t>
+      </w:r>
+    </w:p>
+    <w:p>
+      <w:pPr>
+        <w:spacing w:after="0"/>
+        <w:rPr>
+          <w:rFonts w:ascii="Arial" w:hAnsi="Arial" w:cs="Arial"/>
+          <w:sz w:val="18"/>
+          <w:szCs w:val="18"/>
+        </w:rPr>
+      </w:pPr>
+      <w:r>
+        <w:rPr>
+          <w:rFonts w:ascii="Arial" w:hAnsi="Arial" w:cs="Arial"/>
+          <w:sz w:val="18"/>
+          <w:szCs w:val="18"/>
+        </w:rPr>
+        <w:t>trabajador</w:t>
       </w:r>
       <w:bookmarkStart w:id="0" w:name="_GoBack"/>
       <w:bookmarkEnd w:id="0"/>
     </w:p>
     <w:p>
       <w:pPr>
-        <w:rPr>
-          <w:u w:val="single"/>
+        <w:spacing w:after="0"/>
+        <w:rPr>
+          <w:rFonts w:ascii="Arial" w:hAnsi="Arial" w:cs="Arial"/>
+          <w:b/>
+          <w:u w:val="single"/>
+        </w:rPr>
+      </w:pPr>
+      <w:proofErr w:type="gramStart"/>
+      <w:r>
+        <w:rPr>
+          <w:rFonts w:ascii="Arial" w:hAnsi="Arial" w:cs="Arial"/>
+          <w:b/>
+          <w:u w:val="single"/>
+        </w:rPr>
+        <w:t>recursos</w:t>
+      </w:r>
+      <w:proofErr w:type="gramEnd"/>
+      <w:r>
+        <w:rPr>
+          <w:rFonts w:ascii="Arial" w:hAnsi="Arial" w:cs="Arial"/>
+          <w:b/>
+          <w:u w:val="single"/>
+        </w:rPr>
+        <w:t>:</w:t>
+      </w:r>
+    </w:p>
+    <w:p>
+      <w:pPr>
+        <w:spacing w:after="0"/>
+        <w:rPr>
+          <w:rFonts w:ascii="Arial" w:hAnsi="Arial" w:cs="Arial"/>
+          <w:b/>
+          <w:u w:val="single"/>
+        </w:rPr>
+      </w:pPr>
+    </w:p>
+    <w:p>
+      <w:pPr>
+        <w:spacing w:after="0"/>
+        <w:rPr>
+          <w:rFonts w:ascii="Arial" w:hAnsi="Arial" w:cs="Arial"/>
+          <w:b/>
+          <w:u w:val="single"/>
+        </w:rPr>
+      </w:pPr>
+      <w:proofErr w:type="gramStart"/>
+      <w:r>
+        <w:rPr>
+          <w:rFonts w:ascii="Arial" w:hAnsi="Arial" w:cs="Arial"/>
+          <w:b/>
+          <w:u w:val="single"/>
+        </w:rPr>
+        <w:t>carta</w:t>
+      </w:r>
+      <w:proofErr w:type="gramEnd"/>
+      <w:r>
+        <w:rPr>
+          <w:rFonts w:ascii="Arial" w:hAnsi="Arial" w:cs="Arial"/>
+          <w:b/>
+          <w:u w:val="single"/>
+        </w:rPr>
+        <w:t xml:space="preserve"> del proyecto:</w:t>
+      </w:r>
+    </w:p>
+    <w:p>
+      <w:pPr>
+        <w:spacing w:after="0"/>
+        <w:rPr>
+          <w:rFonts w:ascii="Arial" w:hAnsi="Arial" w:cs="Arial"/>
+          <w:b/>
+          <w:u w:val="single"/>
+        </w:rPr>
+      </w:pPr>
+    </w:p>
+    <w:p>
+      <w:pPr>
+        <w:spacing w:after="0"/>
+        <w:rPr>
+          <w:rFonts w:ascii="Arial" w:hAnsi="Arial" w:cs="Arial"/>
+          <w:b/>
+          <w:sz w:val="28"/>
+          <w:szCs w:val="28"/>
+          <w:u w:val="single"/>
+        </w:rPr>
+      </w:pPr>
+      <w:proofErr w:type="gramStart"/>
+      <w:r>
+        <w:rPr>
+          <w:rFonts w:ascii="Arial" w:hAnsi="Arial" w:cs="Arial"/>
+          <w:b/>
+          <w:sz w:val="28"/>
+          <w:szCs w:val="28"/>
+          <w:u w:val="single"/>
+        </w:rPr>
+        <w:t>planificación</w:t>
+      </w:r>
+      <w:proofErr w:type="gramEnd"/>
+      <w:r>
+        <w:rPr>
+          <w:rFonts w:ascii="Arial" w:hAnsi="Arial" w:cs="Arial"/>
+          <w:b/>
+          <w:sz w:val="28"/>
+          <w:szCs w:val="28"/>
+          <w:u w:val="single"/>
+        </w:rPr>
+        <w:t>:</w:t>
+      </w:r>
+    </w:p>
+    <w:p>
+      <w:pPr>
+        <w:spacing w:after="0"/>
+        <w:rPr>
+          <w:rFonts w:ascii="Arial" w:hAnsi="Arial" w:cs="Arial"/>
+          <w:b/>
+          <w:sz w:val="28"/>
+          <w:szCs w:val="28"/>
+          <w:u w:val="single"/>
+        </w:rPr>
+      </w:pPr>
+    </w:p>
+    <w:p>
+      <w:pPr>
+        <w:spacing w:after="0"/>
+        <w:rPr>
+          <w:rFonts w:ascii="Arial" w:hAnsi="Arial" w:cs="Arial"/>
+          <w:b/>
+          <w:sz w:val="28"/>
+          <w:szCs w:val="28"/>
+          <w:u w:val="single"/>
+        </w:rPr>
+      </w:pPr>
+      <w:proofErr w:type="gramStart"/>
+      <w:r>
+        <w:rPr>
+          <w:rFonts w:ascii="Arial" w:hAnsi="Arial" w:cs="Arial"/>
+          <w:b/>
+          <w:sz w:val="28"/>
+          <w:szCs w:val="28"/>
+          <w:u w:val="single"/>
+        </w:rPr>
+        <w:t>desarrollo</w:t>
+      </w:r>
+      <w:proofErr w:type="gramEnd"/>
+      <w:r>
+        <w:rPr>
+          <w:rFonts w:ascii="Arial" w:hAnsi="Arial" w:cs="Arial"/>
+          <w:b/>
+          <w:sz w:val="28"/>
+          <w:szCs w:val="28"/>
+          <w:u w:val="single"/>
+        </w:rPr>
+        <w:t>:</w:t>
+      </w:r>
+    </w:p>
+    <w:p>
+      <w:pPr>
+        <w:spacing w:after="0"/>
+        <w:rPr>
+          <w:rFonts w:ascii="Arial" w:hAnsi="Arial" w:cs="Arial"/>
+          <w:b/>
+          <w:sz w:val="28"/>
+          <w:szCs w:val="28"/>
+          <w:u w:val="single"/>
+        </w:rPr>
+      </w:pPr>
+    </w:p>
+    <w:p>
+      <w:pPr>
+        <w:spacing w:after="0"/>
+        <w:rPr>
+          <w:rFonts w:ascii="Arial" w:hAnsi="Arial" w:cs="Arial"/>
+          <w:b/>
+          <w:sz w:val="28"/>
+          <w:szCs w:val="28"/>
+          <w:u w:val="single"/>
+        </w:rPr>
+      </w:pPr>
+      <w:proofErr w:type="gramStart"/>
+      <w:r>
+        <w:rPr>
+          <w:rFonts w:ascii="Arial" w:hAnsi="Arial" w:cs="Arial"/>
+          <w:b/>
+          <w:sz w:val="28"/>
+          <w:szCs w:val="28"/>
+          <w:u w:val="single"/>
+        </w:rPr>
+        <w:t>cierre</w:t>
+      </w:r>
+      <w:proofErr w:type="gramEnd"/>
+      <w:r>
+        <w:rPr>
+          <w:rFonts w:ascii="Arial" w:hAnsi="Arial" w:cs="Arial"/>
+          <w:b/>
+          <w:sz w:val="28"/>
+          <w:szCs w:val="28"/>
+          <w:u w:val="single"/>
+        </w:rPr>
+        <w:t>:</w:t>
+      </w:r>
+    </w:p>
+    <w:p>
+      <w:pPr>
+        <w:spacing w:after="0"/>
+        <w:rPr>
+          <w:rFonts w:ascii="Arial" w:hAnsi="Arial" w:cs="Arial"/>
+          <w:sz w:val="32"/>
+          <w:szCs w:val="32"/>
         </w:rPr>
       </w:pPr>
     </w:p>
     <w:sectPr>
+      <w:headerReference w:type="default" r:id="rId9"/>
       <w:pgSz w:w="11906" w:h="16838"/>
-      <w:pgMar w:top="1417" w:right="1701" w:bottom="1417" w:left="1701" w:header="708" w:footer="708" w:gutter="0"/>
+      <w:pgMar w:top="1417" w:right="2125" w:bottom="1417" w:left="1843" w:header="708" w:footer="708" w:gutter="0"/>
       <w:cols w:space="708"/>
       <w:docGrid w:linePitch="360"/>
     </w:sectPr>
   </w:body>
 </w:document>
+</file>
+
+<file path=word/endnotes.xml><?xml version="1.0" encoding="utf-8"?>
+<w:endnotes xmlns:wpc="http://schemas.microsoft.com/office/word/2010/wordprocessingCanvas" xmlns:mc="http://schemas.openxmlformats.org/markup-compatibility/2006" xmlns:o="urn:schemas-microsoft-com:office:office" xmlns:r="http://schemas.openxmlformats.org/officeDocument/2006/relationships" xmlns:m="http://schemas.openxmlformats.org/officeDocument/2006/math" xmlns:v="urn:schemas-microsoft-com:vml" xmlns:wp14="http://schemas.microsoft.com/office/word/2010/wordprocessingDrawing" xmlns:wp="http://schemas.openxmlformats.org/drawingml/2006/wordprocessingDrawing" xmlns:w10="urn:schemas-microsoft-com:office:word" xmlns:w="http://schemas.openxmlformats.org/wordprocessingml/2006/main" xmlns:w14="http://schemas.microsoft.com/office/word/2010/wordml" xmlns:wpg="http://schemas.microsoft.com/office/word/2010/wordprocessingGroup" xmlns:wpi="http://schemas.microsoft.com/office/word/2010/wordprocessingInk" xmlns:wne="http://schemas.microsoft.com/office/word/2006/wordml" xmlns:wps="http://schemas.microsoft.com/office/word/2010/wordprocessingShape" mc:Ignorable="w14 wp14">
+  <w:endnote w:type="separator" w:id="-1">
+    <w:p>
+      <w:pPr>
+        <w:spacing w:after="0" w:line="240" w:lineRule="auto"/>
+      </w:pPr>
+      <w:r>
+        <w:separator/>
+      </w:r>
+    </w:p>
+  </w:endnote>
+  <w:endnote w:type="continuationSeparator" w:id="0">
+    <w:p>
+      <w:pPr>
+        <w:spacing w:after="0" w:line="240" w:lineRule="auto"/>
+      </w:pPr>
+      <w:r>
+        <w:continuationSeparator/>
+      </w:r>
+    </w:p>
+  </w:endnote>
+</w:endnotes>
+</file>
+
+<file path=word/footnotes.xml><?xml version="1.0" encoding="utf-8"?>
+<w:footnotes xmlns:wpc="http://schemas.microsoft.com/office/word/2010/wordprocessingCanvas" xmlns:mc="http://schemas.openxmlformats.org/markup-compatibility/2006" xmlns:o="urn:schemas-microsoft-com:office:office" xmlns:r="http://schemas.openxmlformats.org/officeDocument/2006/relationships" xmlns:m="http://schemas.openxmlformats.org/officeDocument/2006/math" xmlns:v="urn:schemas-microsoft-com:vml" xmlns:wp14="http://schemas.microsoft.com/office/word/2010/wordprocessingDrawing" xmlns:wp="http://schemas.openxmlformats.org/drawingml/2006/wordprocessingDrawing" xmlns:w10="urn:schemas-microsoft-com:office:word" xmlns:w="http://schemas.openxmlformats.org/wordprocessingml/2006/main" xmlns:w14="http://schemas.microsoft.com/office/word/2010/wordml" xmlns:wpg="http://schemas.microsoft.com/office/word/2010/wordprocessingGroup" xmlns:wpi="http://schemas.microsoft.com/office/word/2010/wordprocessingInk" xmlns:wne="http://schemas.microsoft.com/office/word/2006/wordml" xmlns:wps="http://schemas.microsoft.com/office/word/2010/wordprocessingShape" mc:Ignorable="w14 wp14">
+  <w:footnote w:type="separator" w:id="-1">
+    <w:p>
+      <w:pPr>
+        <w:spacing w:after="0" w:line="240" w:lineRule="auto"/>
+      </w:pPr>
+      <w:r>
+        <w:separator/>
+      </w:r>
+    </w:p>
+  </w:footnote>
+  <w:footnote w:type="continuationSeparator" w:id="0">
+    <w:p>
+      <w:pPr>
+        <w:spacing w:after="0" w:line="240" w:lineRule="auto"/>
+      </w:pPr>
+      <w:r>
+        <w:continuationSeparator/>
+      </w:r>
+    </w:p>
+  </w:footnote>
+</w:footnotes>
+</file>
+
+<file path=word/header1.xml><?xml version="1.0" encoding="utf-8"?>
+<w:hdr xmlns:wpc="http://schemas.microsoft.com/office/word/2010/wordprocessingCanvas" xmlns:mc="http://schemas.openxmlformats.org/markup-compatibility/2006" xmlns:o="urn:schemas-microsoft-com:office:office" xmlns:r="http://schemas.openxmlformats.org/officeDocument/2006/relationships" xmlns:m="http://schemas.openxmlformats.org/officeDocument/2006/math" xmlns:v="urn:schemas-microsoft-com:vml" xmlns:wp14="http://schemas.microsoft.com/office/word/2010/wordprocessingDrawing" xmlns:wp="http://schemas.openxmlformats.org/drawingml/2006/wordprocessingDrawing" xmlns:w10="urn:schemas-microsoft-com:office:word" xmlns:w="http://schemas.openxmlformats.org/wordprocessingml/2006/main" xmlns:w14="http://schemas.microsoft.com/office/word/2010/wordml" xmlns:wpg="http://schemas.microsoft.com/office/word/2010/wordprocessingGroup" xmlns:wpi="http://schemas.microsoft.com/office/word/2010/wordprocessingInk" xmlns:wne="http://schemas.microsoft.com/office/word/2006/wordml" xmlns:wps="http://schemas.microsoft.com/office/word/2010/wordprocessingShape" mc:Ignorable="w14 wp14">
+  <w:p>
+    <w:pPr>
+      <w:pStyle w:val="Encabezado"/>
+      <w:tabs>
+        <w:tab w:val="left" w:pos="6096"/>
+      </w:tabs>
+      <w:ind w:right="-144" w:firstLine="2835"/>
+    </w:pPr>
+    <w:r>
+      <w:rPr>
+        <w:noProof/>
+        <w:lang w:eastAsia="es-ES"/>
+      </w:rPr>
+      <w:drawing>
+        <wp:anchor distT="0" distB="0" distL="114300" distR="114300" simplePos="0" relativeHeight="251659264" behindDoc="0" locked="0" layoutInCell="1" allowOverlap="1" wp14:anchorId="06568680" wp14:editId="4072809E">
+          <wp:simplePos x="0" y="0"/>
+          <wp:positionH relativeFrom="column">
+            <wp:posOffset>5497195</wp:posOffset>
+          </wp:positionH>
+          <wp:positionV relativeFrom="paragraph">
+            <wp:posOffset>-449580</wp:posOffset>
+          </wp:positionV>
+          <wp:extent cx="876935" cy="902970"/>
+          <wp:effectExtent l="0" t="0" r="0" b="0"/>
+          <wp:wrapNone/>
+          <wp:docPr id="3" name="Imagen 3" descr="C:\Users\alumno\Music\sketch1626705812118.png"/>
+          <wp:cNvGraphicFramePr>
+            <a:graphicFrameLocks xmlns:a="http://schemas.openxmlformats.org/drawingml/2006/main" noChangeAspect="1"/>
+          </wp:cNvGraphicFramePr>
+          <a:graphic xmlns:a="http://schemas.openxmlformats.org/drawingml/2006/main">
+            <a:graphicData uri="http://schemas.openxmlformats.org/drawingml/2006/picture">
+              <pic:pic xmlns:pic="http://schemas.openxmlformats.org/drawingml/2006/picture">
+                <pic:nvPicPr>
+                  <pic:cNvPr id="0" name="Picture 3" descr="C:\Users\alumno\Music\sketch1626705812118.png"/>
+                  <pic:cNvPicPr>
+                    <a:picLocks noChangeAspect="1" noChangeArrowheads="1"/>
+                  </pic:cNvPicPr>
+                </pic:nvPicPr>
+                <pic:blipFill>
+                  <a:blip r:embed="rId1">
+                    <a:extLst>
+                      <a:ext uri="{28A0092B-C50C-407E-A947-70E740481C1C}">
+                        <a14:useLocalDpi xmlns:a14="http://schemas.microsoft.com/office/drawing/2010/main" val="0"/>
+                      </a:ext>
+                    </a:extLst>
+                  </a:blip>
+                  <a:srcRect/>
+                  <a:stretch>
+                    <a:fillRect/>
+                  </a:stretch>
+                </pic:blipFill>
+                <pic:spPr bwMode="auto">
+                  <a:xfrm>
+                    <a:off x="0" y="0"/>
+                    <a:ext cx="876935" cy="902970"/>
+                  </a:xfrm>
+                  <a:prstGeom prst="rect">
+                    <a:avLst/>
+                  </a:prstGeom>
+                  <a:noFill/>
+                  <a:ln>
+                    <a:noFill/>
+                  </a:ln>
+                </pic:spPr>
+              </pic:pic>
+            </a:graphicData>
+          </a:graphic>
+          <wp14:sizeRelH relativeFrom="page">
+            <wp14:pctWidth>0</wp14:pctWidth>
+          </wp14:sizeRelH>
+          <wp14:sizeRelV relativeFrom="page">
+            <wp14:pctHeight>0</wp14:pctHeight>
+          </wp14:sizeRelV>
+        </wp:anchor>
+      </w:drawing>
+    </w:r>
+    <w:r>
+      <w:rPr>
+        <w:noProof/>
+        <w:lang w:eastAsia="es-ES"/>
+      </w:rPr>
+      <w:drawing>
+        <wp:anchor distT="0" distB="0" distL="114300" distR="114300" simplePos="0" relativeHeight="251658240" behindDoc="0" locked="0" layoutInCell="1" allowOverlap="1" wp14:anchorId="336E18E0" wp14:editId="21BD1E59">
+          <wp:simplePos x="0" y="0"/>
+          <wp:positionH relativeFrom="column">
+            <wp:posOffset>1929130</wp:posOffset>
+          </wp:positionH>
+          <wp:positionV relativeFrom="paragraph">
+            <wp:posOffset>-449580</wp:posOffset>
+          </wp:positionV>
+          <wp:extent cx="890270" cy="890270"/>
+          <wp:effectExtent l="0" t="0" r="5080" b="5080"/>
+          <wp:wrapNone/>
+          <wp:docPr id="2" name="Imagen 2" descr="C:\Users\alumno\Music\descarga (1).jpg"/>
+          <wp:cNvGraphicFramePr>
+            <a:graphicFrameLocks xmlns:a="http://schemas.openxmlformats.org/drawingml/2006/main" noChangeAspect="1"/>
+          </wp:cNvGraphicFramePr>
+          <a:graphic xmlns:a="http://schemas.openxmlformats.org/drawingml/2006/main">
+            <a:graphicData uri="http://schemas.openxmlformats.org/drawingml/2006/picture">
+              <pic:pic xmlns:pic="http://schemas.openxmlformats.org/drawingml/2006/picture">
+                <pic:nvPicPr>
+                  <pic:cNvPr id="0" name="Picture 2" descr="C:\Users\alumno\Music\descarga (1).jpg"/>
+                  <pic:cNvPicPr>
+                    <a:picLocks noChangeAspect="1" noChangeArrowheads="1"/>
+                  </pic:cNvPicPr>
+                </pic:nvPicPr>
+                <pic:blipFill>
+                  <a:blip r:embed="rId2" cstate="print">
+                    <a:extLst>
+                      <a:ext uri="{28A0092B-C50C-407E-A947-70E740481C1C}">
+                        <a14:useLocalDpi xmlns:a14="http://schemas.microsoft.com/office/drawing/2010/main" val="0"/>
+                      </a:ext>
+                    </a:extLst>
+                  </a:blip>
+                  <a:srcRect/>
+                  <a:stretch>
+                    <a:fillRect/>
+                  </a:stretch>
+                </pic:blipFill>
+                <pic:spPr bwMode="auto">
+                  <a:xfrm>
+                    <a:off x="0" y="0"/>
+                    <a:ext cx="890270" cy="890270"/>
+                  </a:xfrm>
+                  <a:prstGeom prst="rect">
+                    <a:avLst/>
+                  </a:prstGeom>
+                  <a:noFill/>
+                  <a:ln>
+                    <a:noFill/>
+                  </a:ln>
+                </pic:spPr>
+              </pic:pic>
+            </a:graphicData>
+          </a:graphic>
+          <wp14:sizeRelH relativeFrom="margin">
+            <wp14:pctWidth>0</wp14:pctWidth>
+          </wp14:sizeRelH>
+          <wp14:sizeRelV relativeFrom="margin">
+            <wp14:pctHeight>0</wp14:pctHeight>
+          </wp14:sizeRelV>
+        </wp:anchor>
+      </w:drawing>
+    </w:r>
+    <w:r>
+      <w:rPr>
+        <w:noProof/>
+        <w:lang w:eastAsia="es-ES"/>
+      </w:rPr>
+      <w:drawing>
+        <wp:anchor distT="0" distB="0" distL="114300" distR="114300" simplePos="0" relativeHeight="251660288" behindDoc="0" locked="0" layoutInCell="1" allowOverlap="1" wp14:anchorId="6F41EF0E" wp14:editId="4F7CEB2A">
+          <wp:simplePos x="0" y="0"/>
+          <wp:positionH relativeFrom="column">
+            <wp:posOffset>-1176020</wp:posOffset>
+          </wp:positionH>
+          <wp:positionV relativeFrom="paragraph">
+            <wp:posOffset>-447338</wp:posOffset>
+          </wp:positionV>
+          <wp:extent cx="1288473" cy="888407"/>
+          <wp:effectExtent l="0" t="0" r="6985" b="6985"/>
+          <wp:wrapNone/>
+          <wp:docPr id="1" name="Imagen 1" descr="C:\Users\alumno\Music\6bb38d9f-e3dd-4669-b62b-1522a6bff6d0.jpg"/>
+          <wp:cNvGraphicFramePr>
+            <a:graphicFrameLocks xmlns:a="http://schemas.openxmlformats.org/drawingml/2006/main" noChangeAspect="1"/>
+          </wp:cNvGraphicFramePr>
+          <a:graphic xmlns:a="http://schemas.openxmlformats.org/drawingml/2006/main">
+            <a:graphicData uri="http://schemas.openxmlformats.org/drawingml/2006/picture">
+              <pic:pic xmlns:pic="http://schemas.openxmlformats.org/drawingml/2006/picture">
+                <pic:nvPicPr>
+                  <pic:cNvPr id="0" name="Picture 1" descr="C:\Users\alumno\Music\6bb38d9f-e3dd-4669-b62b-1522a6bff6d0.jpg"/>
+                  <pic:cNvPicPr>
+                    <a:picLocks noChangeAspect="1" noChangeArrowheads="1"/>
+                  </pic:cNvPicPr>
+                </pic:nvPicPr>
+                <pic:blipFill>
+                  <a:blip r:embed="rId3">
+                    <a:extLst>
+                      <a:ext uri="{28A0092B-C50C-407E-A947-70E740481C1C}">
+                        <a14:useLocalDpi xmlns:a14="http://schemas.microsoft.com/office/drawing/2010/main" val="0"/>
+                      </a:ext>
+                    </a:extLst>
+                  </a:blip>
+                  <a:srcRect/>
+                  <a:stretch>
+                    <a:fillRect/>
+                  </a:stretch>
+                </pic:blipFill>
+                <pic:spPr bwMode="auto">
+                  <a:xfrm>
+                    <a:off x="0" y="0"/>
+                    <a:ext cx="1288473" cy="888407"/>
+                  </a:xfrm>
+                  <a:prstGeom prst="rect">
+                    <a:avLst/>
+                  </a:prstGeom>
+                  <a:noFill/>
+                  <a:ln>
+                    <a:noFill/>
+                  </a:ln>
+                </pic:spPr>
+              </pic:pic>
+            </a:graphicData>
+          </a:graphic>
+          <wp14:sizeRelH relativeFrom="page">
+            <wp14:pctWidth>0</wp14:pctWidth>
+          </wp14:sizeRelH>
+          <wp14:sizeRelV relativeFrom="page">
+            <wp14:pctHeight>0</wp14:pctHeight>
+          </wp14:sizeRelV>
+        </wp:anchor>
+      </w:drawing>
+    </w:r>
+  </w:p>
+</w:hdr>
+</file>
+
+<file path=word/numbering.xml><?xml version="1.0" encoding="utf-8"?>
+<w:numbering xmlns:wpc="http://schemas.microsoft.com/office/word/2010/wordprocessingCanvas" xmlns:mc="http://schemas.openxmlformats.org/markup-compatibility/2006" xmlns:o="urn:schemas-microsoft-com:office:office" xmlns:r="http://schemas.openxmlformats.org/officeDocument/2006/relationships" xmlns:m="http://schemas.openxmlformats.org/officeDocument/2006/math" xmlns:v="urn:schemas-microsoft-com:vml" xmlns:wp14="http://schemas.microsoft.com/office/word/2010/wordprocessingDrawing" xmlns:wp="http://schemas.openxmlformats.org/drawingml/2006/wordprocessingDrawing" xmlns:w10="urn:schemas-microsoft-com:office:word" xmlns:w="http://schemas.openxmlformats.org/wordprocessingml/2006/main" xmlns:w14="http://schemas.microsoft.com/office/word/2010/wordml" xmlns:wpg="http://schemas.microsoft.com/office/word/2010/wordprocessingGroup" xmlns:wpi="http://schemas.microsoft.com/office/word/2010/wordprocessingInk" xmlns:wne="http://schemas.microsoft.com/office/word/2006/wordml" xmlns:wps="http://schemas.microsoft.com/office/word/2010/wordprocessingShape" mc:Ignorable="w14 wp14">
+  <w:abstractNum w:abstractNumId="0">
+    <w:nsid w:val="52A07C9C"/>
+    <w:multiLevelType w:val="multilevel"/>
+    <w:tmpl w:val="6BB2EB06"/>
+    <w:lvl w:ilvl="0">
+      <w:start w:val="1"/>
+      <w:numFmt w:val="bullet"/>
+      <w:lvlText w:val=""/>
+      <w:lvlJc w:val="left"/>
+      <w:pPr>
+        <w:tabs>
+          <w:tab w:val="num" w:pos="720"/>
+        </w:tabs>
+        <w:ind w:left="720" w:hanging="360"/>
+      </w:pPr>
+      <w:rPr>
+        <w:rFonts w:ascii="Symbol" w:hAnsi="Symbol" w:hint="default"/>
+        <w:sz w:val="20"/>
+      </w:rPr>
+    </w:lvl>
+    <w:lvl w:ilvl="1" w:tentative="1">
+      <w:start w:val="1"/>
+      <w:numFmt w:val="bullet"/>
+      <w:lvlText w:val="o"/>
+      <w:lvlJc w:val="left"/>
+      <w:pPr>
+        <w:tabs>
+          <w:tab w:val="num" w:pos="1440"/>
+        </w:tabs>
+        <w:ind w:left="1440" w:hanging="360"/>
+      </w:pPr>
+      <w:rPr>
+        <w:rFonts w:ascii="Courier New" w:hAnsi="Courier New" w:hint="default"/>
+        <w:sz w:val="20"/>
+      </w:rPr>
+    </w:lvl>
+    <w:lvl w:ilvl="2" w:tentative="1">
+      <w:start w:val="1"/>
+      <w:numFmt w:val="bullet"/>
+      <w:lvlText w:val=""/>
+      <w:lvlJc w:val="left"/>
+      <w:pPr>
+        <w:tabs>
+          <w:tab w:val="num" w:pos="2160"/>
+        </w:tabs>
+        <w:ind w:left="2160" w:hanging="360"/>
+      </w:pPr>
+      <w:rPr>
+        <w:rFonts w:ascii="Wingdings" w:hAnsi="Wingdings" w:hint="default"/>
+        <w:sz w:val="20"/>
+      </w:rPr>
+    </w:lvl>
+    <w:lvl w:ilvl="3" w:tentative="1">
+      <w:start w:val="1"/>
+      <w:numFmt w:val="bullet"/>
+      <w:lvlText w:val=""/>
+      <w:lvlJc w:val="left"/>
+      <w:pPr>
+        <w:tabs>
+          <w:tab w:val="num" w:pos="2880"/>
+        </w:tabs>
+        <w:ind w:left="2880" w:hanging="360"/>
+      </w:pPr>
+      <w:rPr>
+        <w:rFonts w:ascii="Wingdings" w:hAnsi="Wingdings" w:hint="default"/>
+        <w:sz w:val="20"/>
+      </w:rPr>
+    </w:lvl>
+    <w:lvl w:ilvl="4" w:tentative="1">
+      <w:start w:val="1"/>
+      <w:numFmt w:val="bullet"/>
+      <w:lvlText w:val=""/>
+      <w:lvlJc w:val="left"/>
+      <w:pPr>
+        <w:tabs>
+          <w:tab w:val="num" w:pos="3600"/>
+        </w:tabs>
+        <w:ind w:left="3600" w:hanging="360"/>
+      </w:pPr>
+      <w:rPr>
+        <w:rFonts w:ascii="Wingdings" w:hAnsi="Wingdings" w:hint="default"/>
+        <w:sz w:val="20"/>
+      </w:rPr>
+    </w:lvl>
+    <w:lvl w:ilvl="5" w:tentative="1">
+      <w:start w:val="1"/>
+      <w:numFmt w:val="bullet"/>
+      <w:lvlText w:val=""/>
+      <w:lvlJc w:val="left"/>
+      <w:pPr>
+        <w:tabs>
+          <w:tab w:val="num" w:pos="4320"/>
+        </w:tabs>
+        <w:ind w:left="4320" w:hanging="360"/>
+      </w:pPr>
+      <w:rPr>
+        <w:rFonts w:ascii="Wingdings" w:hAnsi="Wingdings" w:hint="default"/>
+        <w:sz w:val="20"/>
+      </w:rPr>
+    </w:lvl>
+    <w:lvl w:ilvl="6" w:tentative="1">
+      <w:start w:val="1"/>
+      <w:numFmt w:val="bullet"/>
+      <w:lvlText w:val=""/>
+      <w:lvlJc w:val="left"/>
+      <w:pPr>
+        <w:tabs>
+          <w:tab w:val="num" w:pos="5040"/>
+        </w:tabs>
+        <w:ind w:left="5040" w:hanging="360"/>
+      </w:pPr>
+      <w:rPr>
+        <w:rFonts w:ascii="Wingdings" w:hAnsi="Wingdings" w:hint="default"/>
+        <w:sz w:val="20"/>
+      </w:rPr>
+    </w:lvl>
+    <w:lvl w:ilvl="7" w:tentative="1">
+      <w:start w:val="1"/>
+      <w:numFmt w:val="bullet"/>
+      <w:lvlText w:val=""/>
+      <w:lvlJc w:val="left"/>
+      <w:pPr>
+        <w:tabs>
+          <w:tab w:val="num" w:pos="5760"/>
+        </w:tabs>
+        <w:ind w:left="5760" w:hanging="360"/>
+      </w:pPr>
+      <w:rPr>
+        <w:rFonts w:ascii="Wingdings" w:hAnsi="Wingdings" w:hint="default"/>
+        <w:sz w:val="20"/>
+      </w:rPr>
+    </w:lvl>
+    <w:lvl w:ilvl="8" w:tentative="1">
+      <w:start w:val="1"/>
+      <w:numFmt w:val="bullet"/>
+      <w:lvlText w:val=""/>
+      <w:lvlJc w:val="left"/>
+      <w:pPr>
+        <w:tabs>
+          <w:tab w:val="num" w:pos="6480"/>
+        </w:tabs>
+        <w:ind w:left="6480" w:hanging="360"/>
+      </w:pPr>
+      <w:rPr>
+        <w:rFonts w:ascii="Wingdings" w:hAnsi="Wingdings" w:hint="default"/>
+        <w:sz w:val="20"/>
+      </w:rPr>
+    </w:lvl>
+  </w:abstractNum>
+  <w:num w:numId="1">
+    <w:abstractNumId w:val="0"/>
+  </w:num>
+</w:numbering>
 </file>
 
 <file path=word/styles.xml><?xml version="1.0" encoding="utf-8"?>
@@ -445,6 +2832,159 @@
     <w:semiHidden/>
     <w:unhideWhenUsed/>
   </w:style>
+  <w:style w:type="paragraph" w:styleId="Textodeglobo">
+    <w:name w:val="Balloon Text"/>
+    <w:basedOn w:val="Normal"/>
+    <w:link w:val="TextodegloboCar"/>
+    <w:uiPriority w:val="99"/>
+    <w:semiHidden/>
+    <w:unhideWhenUsed/>
+    <w:rsid w:val="007F67CC"/>
+    <w:pPr>
+      <w:spacing w:after="0" w:line="240" w:lineRule="auto"/>
+    </w:pPr>
+    <w:rPr>
+      <w:rFonts w:ascii="Tahoma" w:hAnsi="Tahoma" w:cs="Tahoma"/>
+      <w:sz w:val="16"/>
+      <w:szCs w:val="16"/>
+    </w:rPr>
+  </w:style>
+  <w:style w:type="character" w:customStyle="1" w:styleId="TextodegloboCar">
+    <w:name w:val="Texto de globo Car"/>
+    <w:basedOn w:val="Fuentedeprrafopredeter"/>
+    <w:link w:val="Textodeglobo"/>
+    <w:uiPriority w:val="99"/>
+    <w:semiHidden/>
+    <w:rsid w:val="007F67CC"/>
+    <w:rPr>
+      <w:rFonts w:ascii="Tahoma" w:hAnsi="Tahoma" w:cs="Tahoma"/>
+      <w:sz w:val="16"/>
+      <w:szCs w:val="16"/>
+    </w:rPr>
+  </w:style>
+  <w:style w:type="paragraph" w:styleId="Encabezado">
+    <w:name w:val="header"/>
+    <w:basedOn w:val="Normal"/>
+    <w:link w:val="EncabezadoCar"/>
+    <w:uiPriority w:val="99"/>
+    <w:unhideWhenUsed/>
+    <w:rsid w:val="007F67CC"/>
+    <w:pPr>
+      <w:tabs>
+        <w:tab w:val="center" w:pos="4252"/>
+        <w:tab w:val="right" w:pos="8504"/>
+      </w:tabs>
+      <w:spacing w:after="0" w:line="240" w:lineRule="auto"/>
+    </w:pPr>
+  </w:style>
+  <w:style w:type="character" w:customStyle="1" w:styleId="EncabezadoCar">
+    <w:name w:val="Encabezado Car"/>
+    <w:basedOn w:val="Fuentedeprrafopredeter"/>
+    <w:link w:val="Encabezado"/>
+    <w:uiPriority w:val="99"/>
+    <w:rsid w:val="007F67CC"/>
+  </w:style>
+  <w:style w:type="paragraph" w:styleId="Piedepgina">
+    <w:name w:val="footer"/>
+    <w:basedOn w:val="Normal"/>
+    <w:link w:val="PiedepginaCar"/>
+    <w:uiPriority w:val="99"/>
+    <w:unhideWhenUsed/>
+    <w:rsid w:val="007F67CC"/>
+    <w:pPr>
+      <w:tabs>
+        <w:tab w:val="center" w:pos="4252"/>
+        <w:tab w:val="right" w:pos="8504"/>
+      </w:tabs>
+      <w:spacing w:after="0" w:line="240" w:lineRule="auto"/>
+    </w:pPr>
+  </w:style>
+  <w:style w:type="character" w:customStyle="1" w:styleId="PiedepginaCar">
+    <w:name w:val="Pie de página Car"/>
+    <w:basedOn w:val="Fuentedeprrafopredeter"/>
+    <w:link w:val="Piedepgina"/>
+    <w:uiPriority w:val="99"/>
+    <w:rsid w:val="007F67CC"/>
+  </w:style>
+  <w:style w:type="character" w:styleId="Hipervnculo">
+    <w:name w:val="Hyperlink"/>
+    <w:basedOn w:val="Fuentedeprrafopredeter"/>
+    <w:uiPriority w:val="99"/>
+    <w:unhideWhenUsed/>
+    <w:rsid w:val="00647C9A"/>
+    <w:rPr>
+      <w:color w:val="0000FF" w:themeColor="hyperlink"/>
+      <w:u w:val="single"/>
+    </w:rPr>
+  </w:style>
+  <w:style w:type="paragraph" w:styleId="NormalWeb">
+    <w:name w:val="Normal (Web)"/>
+    <w:basedOn w:val="Normal"/>
+    <w:uiPriority w:val="99"/>
+    <w:semiHidden/>
+    <w:unhideWhenUsed/>
+    <w:rsid w:val="000D2469"/>
+    <w:pPr>
+      <w:spacing w:before="100" w:beforeAutospacing="1" w:after="142" w:line="288" w:lineRule="auto"/>
+    </w:pPr>
+    <w:rPr>
+      <w:rFonts w:ascii="Times New Roman" w:eastAsia="Times New Roman" w:hAnsi="Times New Roman" w:cs="Times New Roman"/>
+      <w:color w:val="000000"/>
+      <w:sz w:val="24"/>
+      <w:szCs w:val="24"/>
+      <w:lang w:eastAsia="es-ES"/>
+    </w:rPr>
+  </w:style>
+  <w:style w:type="character" w:styleId="nfasis">
+    <w:name w:val="Emphasis"/>
+    <w:basedOn w:val="Fuentedeprrafopredeter"/>
+    <w:uiPriority w:val="20"/>
+    <w:qFormat/>
+    <w:rsid w:val="000D2469"/>
+    <w:rPr>
+      <w:i/>
+      <w:iCs/>
+    </w:rPr>
+  </w:style>
+  <w:style w:type="paragraph" w:styleId="Textonotaalfinal">
+    <w:name w:val="endnote text"/>
+    <w:basedOn w:val="Normal"/>
+    <w:link w:val="TextonotaalfinalCar"/>
+    <w:uiPriority w:val="99"/>
+    <w:semiHidden/>
+    <w:unhideWhenUsed/>
+    <w:rsid w:val="000D2469"/>
+    <w:pPr>
+      <w:spacing w:after="0" w:line="240" w:lineRule="auto"/>
+    </w:pPr>
+    <w:rPr>
+      <w:sz w:val="20"/>
+      <w:szCs w:val="20"/>
+    </w:rPr>
+  </w:style>
+  <w:style w:type="character" w:customStyle="1" w:styleId="TextonotaalfinalCar">
+    <w:name w:val="Texto nota al final Car"/>
+    <w:basedOn w:val="Fuentedeprrafopredeter"/>
+    <w:link w:val="Textonotaalfinal"/>
+    <w:uiPriority w:val="99"/>
+    <w:semiHidden/>
+    <w:rsid w:val="000D2469"/>
+    <w:rPr>
+      <w:sz w:val="20"/>
+      <w:szCs w:val="20"/>
+    </w:rPr>
+  </w:style>
+  <w:style w:type="character" w:styleId="Refdenotaalfinal">
+    <w:name w:val="endnote reference"/>
+    <w:basedOn w:val="Fuentedeprrafopredeter"/>
+    <w:uiPriority w:val="99"/>
+    <w:semiHidden/>
+    <w:unhideWhenUsed/>
+    <w:rsid w:val="000D2469"/>
+    <w:rPr>
+      <w:vertAlign w:val="superscript"/>
+    </w:rPr>
+  </w:style>
 </w:styles>
 </file>
 
@@ -634,6 +3174,159 @@
     <w:uiPriority w:val="99"/>
     <w:semiHidden/>
     <w:unhideWhenUsed/>
+  </w:style>
+  <w:style w:type="paragraph" w:styleId="Textodeglobo">
+    <w:name w:val="Balloon Text"/>
+    <w:basedOn w:val="Normal"/>
+    <w:link w:val="TextodegloboCar"/>
+    <w:uiPriority w:val="99"/>
+    <w:semiHidden/>
+    <w:unhideWhenUsed/>
+    <w:rsid w:val="007F67CC"/>
+    <w:pPr>
+      <w:spacing w:after="0" w:line="240" w:lineRule="auto"/>
+    </w:pPr>
+    <w:rPr>
+      <w:rFonts w:ascii="Tahoma" w:hAnsi="Tahoma" w:cs="Tahoma"/>
+      <w:sz w:val="16"/>
+      <w:szCs w:val="16"/>
+    </w:rPr>
+  </w:style>
+  <w:style w:type="character" w:customStyle="1" w:styleId="TextodegloboCar">
+    <w:name w:val="Texto de globo Car"/>
+    <w:basedOn w:val="Fuentedeprrafopredeter"/>
+    <w:link w:val="Textodeglobo"/>
+    <w:uiPriority w:val="99"/>
+    <w:semiHidden/>
+    <w:rsid w:val="007F67CC"/>
+    <w:rPr>
+      <w:rFonts w:ascii="Tahoma" w:hAnsi="Tahoma" w:cs="Tahoma"/>
+      <w:sz w:val="16"/>
+      <w:szCs w:val="16"/>
+    </w:rPr>
+  </w:style>
+  <w:style w:type="paragraph" w:styleId="Encabezado">
+    <w:name w:val="header"/>
+    <w:basedOn w:val="Normal"/>
+    <w:link w:val="EncabezadoCar"/>
+    <w:uiPriority w:val="99"/>
+    <w:unhideWhenUsed/>
+    <w:rsid w:val="007F67CC"/>
+    <w:pPr>
+      <w:tabs>
+        <w:tab w:val="center" w:pos="4252"/>
+        <w:tab w:val="right" w:pos="8504"/>
+      </w:tabs>
+      <w:spacing w:after="0" w:line="240" w:lineRule="auto"/>
+    </w:pPr>
+  </w:style>
+  <w:style w:type="character" w:customStyle="1" w:styleId="EncabezadoCar">
+    <w:name w:val="Encabezado Car"/>
+    <w:basedOn w:val="Fuentedeprrafopredeter"/>
+    <w:link w:val="Encabezado"/>
+    <w:uiPriority w:val="99"/>
+    <w:rsid w:val="007F67CC"/>
+  </w:style>
+  <w:style w:type="paragraph" w:styleId="Piedepgina">
+    <w:name w:val="footer"/>
+    <w:basedOn w:val="Normal"/>
+    <w:link w:val="PiedepginaCar"/>
+    <w:uiPriority w:val="99"/>
+    <w:unhideWhenUsed/>
+    <w:rsid w:val="007F67CC"/>
+    <w:pPr>
+      <w:tabs>
+        <w:tab w:val="center" w:pos="4252"/>
+        <w:tab w:val="right" w:pos="8504"/>
+      </w:tabs>
+      <w:spacing w:after="0" w:line="240" w:lineRule="auto"/>
+    </w:pPr>
+  </w:style>
+  <w:style w:type="character" w:customStyle="1" w:styleId="PiedepginaCar">
+    <w:name w:val="Pie de página Car"/>
+    <w:basedOn w:val="Fuentedeprrafopredeter"/>
+    <w:link w:val="Piedepgina"/>
+    <w:uiPriority w:val="99"/>
+    <w:rsid w:val="007F67CC"/>
+  </w:style>
+  <w:style w:type="character" w:styleId="Hipervnculo">
+    <w:name w:val="Hyperlink"/>
+    <w:basedOn w:val="Fuentedeprrafopredeter"/>
+    <w:uiPriority w:val="99"/>
+    <w:unhideWhenUsed/>
+    <w:rsid w:val="00647C9A"/>
+    <w:rPr>
+      <w:color w:val="0000FF" w:themeColor="hyperlink"/>
+      <w:u w:val="single"/>
+    </w:rPr>
+  </w:style>
+  <w:style w:type="paragraph" w:styleId="NormalWeb">
+    <w:name w:val="Normal (Web)"/>
+    <w:basedOn w:val="Normal"/>
+    <w:uiPriority w:val="99"/>
+    <w:semiHidden/>
+    <w:unhideWhenUsed/>
+    <w:rsid w:val="000D2469"/>
+    <w:pPr>
+      <w:spacing w:before="100" w:beforeAutospacing="1" w:after="142" w:line="288" w:lineRule="auto"/>
+    </w:pPr>
+    <w:rPr>
+      <w:rFonts w:ascii="Times New Roman" w:eastAsia="Times New Roman" w:hAnsi="Times New Roman" w:cs="Times New Roman"/>
+      <w:color w:val="000000"/>
+      <w:sz w:val="24"/>
+      <w:szCs w:val="24"/>
+      <w:lang w:eastAsia="es-ES"/>
+    </w:rPr>
+  </w:style>
+  <w:style w:type="character" w:styleId="nfasis">
+    <w:name w:val="Emphasis"/>
+    <w:basedOn w:val="Fuentedeprrafopredeter"/>
+    <w:uiPriority w:val="20"/>
+    <w:qFormat/>
+    <w:rsid w:val="000D2469"/>
+    <w:rPr>
+      <w:i/>
+      <w:iCs/>
+    </w:rPr>
+  </w:style>
+  <w:style w:type="paragraph" w:styleId="Textonotaalfinal">
+    <w:name w:val="endnote text"/>
+    <w:basedOn w:val="Normal"/>
+    <w:link w:val="TextonotaalfinalCar"/>
+    <w:uiPriority w:val="99"/>
+    <w:semiHidden/>
+    <w:unhideWhenUsed/>
+    <w:rsid w:val="000D2469"/>
+    <w:pPr>
+      <w:spacing w:after="0" w:line="240" w:lineRule="auto"/>
+    </w:pPr>
+    <w:rPr>
+      <w:sz w:val="20"/>
+      <w:szCs w:val="20"/>
+    </w:rPr>
+  </w:style>
+  <w:style w:type="character" w:customStyle="1" w:styleId="TextonotaalfinalCar">
+    <w:name w:val="Texto nota al final Car"/>
+    <w:basedOn w:val="Fuentedeprrafopredeter"/>
+    <w:link w:val="Textonotaalfinal"/>
+    <w:uiPriority w:val="99"/>
+    <w:semiHidden/>
+    <w:rsid w:val="000D2469"/>
+    <w:rPr>
+      <w:sz w:val="20"/>
+      <w:szCs w:val="20"/>
+    </w:rPr>
+  </w:style>
+  <w:style w:type="character" w:styleId="Refdenotaalfinal">
+    <w:name w:val="endnote reference"/>
+    <w:basedOn w:val="Fuentedeprrafopredeter"/>
+    <w:uiPriority w:val="99"/>
+    <w:semiHidden/>
+    <w:unhideWhenUsed/>
+    <w:rsid w:val="000D2469"/>
+    <w:rPr>
+      <w:vertAlign w:val="superscript"/>
+    </w:rPr>
   </w:style>
 </w:styles>
 </file>
@@ -921,4 +3614,16 @@
   <a:objectDefaults/>
   <a:extraClrSchemeLst/>
 </a:theme>
+</file>
+
+<file path=customXml/item1.xml><?xml version="1.0" encoding="utf-8"?>
+<b:Sources xmlns:b="http://schemas.openxmlformats.org/officeDocument/2006/bibliography" xmlns="http://schemas.openxmlformats.org/officeDocument/2006/bibliography" SelectedStyle="\APA.XSL" StyleName="APA"/>
+</file>
+
+<file path=customXml/itemProps1.xml><?xml version="1.0" encoding="utf-8"?>
+<ds:datastoreItem xmlns:ds="http://schemas.openxmlformats.org/officeDocument/2006/customXml" ds:itemID="{D7F65C01-AB0B-4A7D-8DD9-52E1D53038F7}">
+  <ds:schemaRefs>
+    <ds:schemaRef ds:uri="http://schemas.openxmlformats.org/officeDocument/2006/bibliography"/>
+  </ds:schemaRefs>
+</ds:datastoreItem>
 </file>
</xml_diff>